<commit_message>
Submission for HOS09 - CS-469 - Matt Emerson
</commit_message>
<xml_diff>
--- a/HOS09 Dynamic Programming.docx
+++ b/HOS09 Dynamic Programming.docx
@@ -1,6 +1,6 @@
 
 <file path=word/document.xml><?xml version="1.0" encoding="utf-8"?>
-<w:document xmlns:wpc="http://schemas.microsoft.com/office/word/2010/wordprocessingCanvas" xmlns:cx="http://schemas.microsoft.com/office/drawing/2014/chartex" xmlns:cx1="http://schemas.microsoft.com/office/drawing/2015/9/8/chartex" xmlns:cx2="http://schemas.microsoft.com/office/drawing/2015/10/21/chartex" xmlns:cx3="http://schemas.microsoft.com/office/drawing/2016/5/9/chartex" xmlns:cx4="http://schemas.microsoft.com/office/drawing/2016/5/10/chartex" xmlns:cx5="http://schemas.microsoft.com/office/drawing/2016/5/11/chartex" xmlns:cx6="http://schemas.microsoft.com/office/drawing/2016/5/12/chartex" xmlns:cx7="http://schemas.microsoft.com/office/drawing/2016/5/13/chartex" xmlns:cx8="http://schemas.microsoft.com/office/drawing/2016/5/14/chartex" xmlns:mc="http://schemas.openxmlformats.org/markup-compatibility/2006" xmlns:aink="http://schemas.microsoft.com/office/drawing/2016/ink" xmlns:am3d="http://schemas.microsoft.com/office/drawing/2017/model3d" xmlns:o="urn:schemas-microsoft-com:office:office" xmlns:oel="http://schemas.microsoft.com/office/2019/extlst" xmlns:r="http://schemas.openxmlformats.org/officeDocument/2006/relationships" xmlns:m="http://schemas.openxmlformats.org/officeDocument/2006/math" xmlns:v="urn:schemas-microsoft-com:vml" xmlns:wp14="http://schemas.microsoft.com/office/word/2010/wordprocessingDrawing" xmlns:wp="http://schemas.openxmlformats.org/drawingml/2006/wordprocessingDrawing" xmlns:w10="urn:schemas-microsoft-com:office:word" xmlns:w="http://schemas.openxmlformats.org/wordprocessingml/2006/main" xmlns:w14="http://schemas.microsoft.com/office/word/2010/wordml" xmlns:w15="http://schemas.microsoft.com/office/word/2012/wordml" xmlns:w16cex="http://schemas.microsoft.com/office/word/2018/wordml/cex" xmlns:w16cid="http://schemas.microsoft.com/office/word/2016/wordml/cid" xmlns:w16="http://schemas.microsoft.com/office/word/2018/wordml" xmlns:w16du="http://schemas.microsoft.com/office/word/2023/wordml/word16du" xmlns:w16sdtdh="http://schemas.microsoft.com/office/word/2020/wordml/sdtdatahash" xmlns:w16se="http://schemas.microsoft.com/office/word/2015/wordml/symex" xmlns:wpg="http://schemas.microsoft.com/office/word/2010/wordprocessingGroup" xmlns:wpi="http://schemas.microsoft.com/office/word/2010/wordprocessingInk" xmlns:wne="http://schemas.microsoft.com/office/word/2006/wordml" xmlns:wps="http://schemas.microsoft.com/office/word/2010/wordprocessingShape" xmlns:a="http://schemas.openxmlformats.org/drawingml/2006/main" xmlns:pic="http://schemas.openxmlformats.org/drawingml/2006/picture" mc:Ignorable="w14 w15 w16se w16cid w16 w16cex w16sdtdh w16du wp14">
+<w:document xmlns:wpc="http://schemas.microsoft.com/office/word/2010/wordprocessingCanvas" xmlns:cx="http://schemas.microsoft.com/office/drawing/2014/chartex" xmlns:cx1="http://schemas.microsoft.com/office/drawing/2015/9/8/chartex" xmlns:cx2="http://schemas.microsoft.com/office/drawing/2015/10/21/chartex" xmlns:cx3="http://schemas.microsoft.com/office/drawing/2016/5/9/chartex" xmlns:cx4="http://schemas.microsoft.com/office/drawing/2016/5/10/chartex" xmlns:cx5="http://schemas.microsoft.com/office/drawing/2016/5/11/chartex" xmlns:cx6="http://schemas.microsoft.com/office/drawing/2016/5/12/chartex" xmlns:cx7="http://schemas.microsoft.com/office/drawing/2016/5/13/chartex" xmlns:cx8="http://schemas.microsoft.com/office/drawing/2016/5/14/chartex" xmlns:mc="http://schemas.openxmlformats.org/markup-compatibility/2006" xmlns:aink="http://schemas.microsoft.com/office/drawing/2016/ink" xmlns:am3d="http://schemas.microsoft.com/office/drawing/2017/model3d" xmlns:o="urn:schemas-microsoft-com:office:office" xmlns:oel="http://schemas.microsoft.com/office/2019/extlst" xmlns:r="http://schemas.openxmlformats.org/officeDocument/2006/relationships" xmlns:m="http://schemas.openxmlformats.org/officeDocument/2006/math" xmlns:v="urn:schemas-microsoft-com:vml" xmlns:wp14="http://schemas.microsoft.com/office/word/2010/wordprocessingDrawing" xmlns:wp="http://schemas.openxmlformats.org/drawingml/2006/wordprocessingDrawing" xmlns:w10="urn:schemas-microsoft-com:office:word" xmlns:w="http://schemas.openxmlformats.org/wordprocessingml/2006/main" xmlns:w14="http://schemas.microsoft.com/office/word/2010/wordml" xmlns:w15="http://schemas.microsoft.com/office/word/2012/wordml" xmlns:w16cex="http://schemas.microsoft.com/office/word/2018/wordml/cex" xmlns:w16cid="http://schemas.microsoft.com/office/word/2016/wordml/cid" xmlns:w16="http://schemas.microsoft.com/office/word/2018/wordml" xmlns:w16du="http://schemas.microsoft.com/office/word/2023/wordml/word16du" xmlns:w16sdtdh="http://schemas.microsoft.com/office/word/2020/wordml/sdtdatahash" xmlns:w16se="http://schemas.microsoft.com/office/word/2015/wordml/symex" xmlns:wpg="http://schemas.microsoft.com/office/word/2010/wordprocessingGroup" xmlns:wpi="http://schemas.microsoft.com/office/word/2010/wordprocessingInk" xmlns:wne="http://schemas.microsoft.com/office/word/2006/wordml" xmlns:wps="http://schemas.microsoft.com/office/word/2010/wordprocessingShape" mc:Ignorable="w14 w15 w16se w16cid w16 w16cex w16sdtdh w16du wp14">
   <w:body>
     <w:p>
       <w:pPr>
@@ -64,43 +64,43 @@
       </w:pPr>
       <w:r>
         <w:rPr>
-          <w:b w:val="1"/>
-          <w:bCs w:val="1"/>
+          <w:b/>
+          <w:bCs/>
         </w:rPr>
         <w:t>HO</w:t>
       </w:r>
       <w:r>
         <w:rPr>
-          <w:b w:val="1"/>
-          <w:bCs w:val="1"/>
+          <w:b/>
+          <w:bCs/>
         </w:rPr>
         <w:t>S</w:t>
       </w:r>
       <w:r>
         <w:rPr>
-          <w:b w:val="1"/>
-          <w:bCs w:val="1"/>
+          <w:b/>
+          <w:bCs/>
         </w:rPr>
         <w:t>0</w:t>
       </w:r>
       <w:r>
         <w:rPr>
-          <w:b w:val="1"/>
-          <w:bCs w:val="1"/>
+          <w:b/>
+          <w:bCs/>
         </w:rPr>
         <w:t>9</w:t>
       </w:r>
       <w:r>
         <w:rPr>
-          <w:b w:val="1"/>
-          <w:bCs w:val="1"/>
+          <w:b/>
+          <w:bCs/>
         </w:rPr>
         <w:t xml:space="preserve"> </w:t>
       </w:r>
       <w:r>
         <w:rPr>
-          <w:b w:val="1"/>
-          <w:bCs w:val="1"/>
+          <w:b/>
+          <w:bCs/>
         </w:rPr>
         <w:t>Dynamic Programming</w:t>
       </w:r>
@@ -121,37 +121,16 @@
         <w:jc w:val="center"/>
       </w:pPr>
       <w:r>
-        <w:rPr/>
         <w:t>02/29/2024 Reviewed by Anh Nguyen</w:t>
       </w:r>
     </w:p>
     <w:p>
       <w:pPr>
-        <w:spacing w:after="0" w:line="240" w:lineRule="auto"/>
-        <w:ind w:left="0"/>
         <w:jc w:val="center"/>
-        <w:rPr>
-          <w:rFonts w:ascii="Times New Roman" w:hAnsi="Times New Roman" w:eastAsia="Times New Roman" w:cs="Times New Roman"/>
-          <w:noProof w:val="0"/>
-          <w:sz w:val="24"/>
-          <w:szCs w:val="24"/>
-          <w:lang w:val="en-US"/>
-        </w:rPr>
-      </w:pPr>
-      <w:r>
-        <w:rPr>
-          <w:rFonts w:ascii="Times New Roman" w:hAnsi="Times New Roman" w:eastAsia="Times New Roman" w:cs="Times New Roman"/>
-          <w:b w:val="0"/>
-          <w:bCs w:val="0"/>
-          <w:i w:val="0"/>
-          <w:iCs w:val="0"/>
-          <w:caps w:val="0"/>
-          <w:smallCaps w:val="0"/>
-          <w:noProof w:val="0"/>
-          <w:color w:val="000000" w:themeColor="text1" w:themeTint="FF" w:themeShade="FF"/>
-          <w:sz w:val="24"/>
-          <w:szCs w:val="24"/>
-          <w:lang w:val="en-US"/>
+      </w:pPr>
+      <w:r>
+        <w:rPr>
+          <w:color w:val="000000" w:themeColor="text1"/>
         </w:rPr>
         <w:t>09/29/2024 Reviewed by Shahid Khan</w:t>
       </w:r>
@@ -165,19 +144,32 @@
       <w:pPr>
         <w:jc w:val="center"/>
       </w:pPr>
-      <w:bookmarkStart w:name="_Hlk60671340" w:id="0"/>
-      <w:r>
-        <w:t>School of Technology and Computing (STC)</w:t>
+      <w:bookmarkStart w:id="0" w:name="_Hlk60671340"/>
+      <w:r>
+        <w:t>School of Technology and Computing (</w:t>
+      </w:r>
+      <w:proofErr w:type="gramStart"/>
+      <w:r>
+        <w:t>STC)</w:t>
       </w:r>
       <w:bookmarkEnd w:id="0"/>
       <w:r>
         <w:t xml:space="preserve"> @</w:t>
       </w:r>
+      <w:proofErr w:type="gramEnd"/>
       <w:r>
         <w:t xml:space="preserve"> </w:t>
       </w:r>
       <w:r>
-        <w:t>City University of Seattle (CityU)</w:t>
+        <w:t>City University of Seattle (</w:t>
+      </w:r>
+      <w:proofErr w:type="spellStart"/>
+      <w:r>
+        <w:t>CityU</w:t>
+      </w:r>
+      <w:proofErr w:type="spellEnd"/>
+      <w:r>
+        <w:t>)</w:t>
       </w:r>
     </w:p>
     <w:p/>
@@ -309,7 +301,6 @@
         </w:rPr>
       </w:pPr>
       <w:r>
-        <w:rPr/>
         <w:t>If you cannot solve the problem after a few tries, ask TA for help.</w:t>
       </w:r>
     </w:p>
@@ -458,7 +449,7 @@
       <w:r>
         <w:t xml:space="preserve">Python Tutor. </w:t>
       </w:r>
-      <w:hyperlink w:history="1" r:id="rId9">
+      <w:hyperlink r:id="rId9" w:history="1">
         <w:r>
           <w:rPr>
             <w:rStyle w:val="Hyperlink"/>
@@ -486,7 +477,7 @@
       <w:r>
         <w:t xml:space="preserve">: </w:t>
       </w:r>
-      <w:hyperlink w:history="1" r:id="rId10">
+      <w:hyperlink r:id="rId10" w:history="1">
         <w:r>
           <w:rPr>
             <w:rStyle w:val="Hyperlink"/>
@@ -514,7 +505,7 @@
       <w:r>
         <w:t xml:space="preserve">: </w:t>
       </w:r>
-      <w:hyperlink w:history="1" r:id="rId11">
+      <w:hyperlink r:id="rId11" w:history="1">
         <w:r>
           <w:rPr>
             <w:rStyle w:val="Hyperlink"/>
@@ -539,7 +530,7 @@
         </w:rPr>
         <w:t xml:space="preserve">Different with Recursive and Inductive: </w:t>
       </w:r>
-      <w:hyperlink w:history="1" r:id="rId12">
+      <w:hyperlink r:id="rId12" w:history="1">
         <w:r>
           <w:rPr>
             <w:rStyle w:val="Hyperlink"/>
@@ -565,9 +556,17 @@
         </w:rPr>
       </w:pPr>
       <w:r>
-        <w:t xml:space="preserve">Tabulation vs Memoization: </w:t>
-      </w:r>
-      <w:hyperlink w:history="1" r:id="rId13">
+        <w:t xml:space="preserve">Tabulation vs </w:t>
+      </w:r>
+      <w:proofErr w:type="spellStart"/>
+      <w:r>
+        <w:t>Memoization</w:t>
+      </w:r>
+      <w:proofErr w:type="spellEnd"/>
+      <w:r>
+        <w:t xml:space="preserve">: </w:t>
+      </w:r>
+      <w:hyperlink r:id="rId13" w:history="1">
         <w:r>
           <w:rPr>
             <w:rStyle w:val="Hyperlink"/>
@@ -588,7 +587,7 @@
       <w:r>
         <w:t xml:space="preserve">The application of dynamic programming in production planning </w:t>
       </w:r>
-      <w:hyperlink w:history="1" r:id="rId14">
+      <w:hyperlink r:id="rId14" w:history="1">
         <w:r>
           <w:rPr>
             <w:rStyle w:val="Hyperlink"/>
@@ -613,6 +612,7 @@
         </w:rPr>
       </w:pPr>
       <w:r>
+        <w:lastRenderedPageBreak/>
         <w:t>What is Dynamic Programming</w:t>
       </w:r>
     </w:p>
@@ -938,7 +938,23 @@
           <w:rFonts w:eastAsiaTheme="minorEastAsia"/>
           <w:lang w:eastAsia="zh-CN"/>
         </w:rPr>
-        <w:t xml:space="preserve"> (memoization)</w:t>
+        <w:t xml:space="preserve"> (</w:t>
+      </w:r>
+      <w:proofErr w:type="spellStart"/>
+      <w:r>
+        <w:rPr>
+          <w:rFonts w:eastAsiaTheme="minorEastAsia"/>
+          <w:lang w:eastAsia="zh-CN"/>
+        </w:rPr>
+        <w:t>memoization</w:t>
+      </w:r>
+      <w:proofErr w:type="spellEnd"/>
+      <w:r>
+        <w:rPr>
+          <w:rFonts w:eastAsiaTheme="minorEastAsia"/>
+          <w:lang w:eastAsia="zh-CN"/>
+        </w:rPr>
+        <w:t>)</w:t>
       </w:r>
       <w:r>
         <w:rPr>
@@ -998,14 +1014,46 @@
           <w:rFonts w:eastAsiaTheme="minorEastAsia"/>
           <w:lang w:eastAsia="zh-CN"/>
         </w:rPr>
-        <w:t xml:space="preserve"> (i.e., non-aftereffect)</w:t>
-      </w:r>
-      <w:r>
-        <w:rPr>
-          <w:rFonts w:eastAsiaTheme="minorEastAsia"/>
-          <w:lang w:eastAsia="zh-CN"/>
-        </w:rPr>
-        <w:t>, and the process of solving the problem forms a directed acyclic graph. DP only solves each sub-problem once, and makes it have the feature of pruning through the way of tabulation or memoization, thereby reducing the amount of calculation.</w:t>
+        <w:t xml:space="preserve"> (i.e., </w:t>
+      </w:r>
+      <w:proofErr w:type="gramStart"/>
+      <w:r>
+        <w:rPr>
+          <w:rFonts w:eastAsiaTheme="minorEastAsia"/>
+          <w:lang w:eastAsia="zh-CN"/>
+        </w:rPr>
+        <w:t>non-</w:t>
+      </w:r>
+      <w:proofErr w:type="gramEnd"/>
+      <w:r>
+        <w:rPr>
+          <w:rFonts w:eastAsiaTheme="minorEastAsia"/>
+          <w:lang w:eastAsia="zh-CN"/>
+        </w:rPr>
+        <w:t>aftereffect)</w:t>
+      </w:r>
+      <w:r>
+        <w:rPr>
+          <w:rFonts w:eastAsiaTheme="minorEastAsia"/>
+          <w:lang w:eastAsia="zh-CN"/>
+        </w:rPr>
+        <w:t xml:space="preserve">, and the process of solving the problem forms a directed acyclic graph. DP only solves each sub-problem once, and makes it have the feature of pruning through the way of tabulation or </w:t>
+      </w:r>
+      <w:proofErr w:type="spellStart"/>
+      <w:r>
+        <w:rPr>
+          <w:rFonts w:eastAsiaTheme="minorEastAsia"/>
+          <w:lang w:eastAsia="zh-CN"/>
+        </w:rPr>
+        <w:t>memoization</w:t>
+      </w:r>
+      <w:proofErr w:type="spellEnd"/>
+      <w:r>
+        <w:rPr>
+          <w:rFonts w:eastAsiaTheme="minorEastAsia"/>
+          <w:lang w:eastAsia="zh-CN"/>
+        </w:rPr>
+        <w:t>, thereby reducing the amount of calculation.</w:t>
       </w:r>
     </w:p>
     <w:p>
@@ -1145,7 +1193,9 @@
           <w:lang w:eastAsia="zh-CN"/>
         </w:rPr>
       </w:pPr>
-      <w:r>
+    </w:p>
+    <w:p>
+      <w:pPr>
         <w:rPr>
           <w:rFonts w:eastAsiaTheme="minorEastAsia"/>
           <w:b/>
@@ -1153,43 +1203,188 @@
           <w:color w:val="FF0000"/>
           <w:lang w:eastAsia="zh-CN"/>
         </w:rPr>
-        <w:t>Please put your answer here:</w:t>
-      </w:r>
-    </w:p>
-    <w:p>
-      <w:pPr>
-        <w:rPr>
-          <w:rFonts w:eastAsiaTheme="minorEastAsia"/>
-          <w:lang w:eastAsia="zh-CN"/>
-        </w:rPr>
-      </w:pPr>
-    </w:p>
-    <w:p>
-      <w:pPr>
-        <w:rPr>
-          <w:rFonts w:eastAsiaTheme="minorEastAsia"/>
-          <w:lang w:eastAsia="zh-CN"/>
-        </w:rPr>
-      </w:pPr>
-      <w:r>
-        <w:rPr>
-          <w:rFonts w:eastAsiaTheme="minorEastAsia"/>
-          <w:lang w:eastAsia="zh-CN"/>
-        </w:rPr>
-        <w:br w:type="page"/>
-      </w:r>
-    </w:p>
-    <w:p>
-      <w:pPr>
-        <w:pStyle w:val="Heading1"/>
+      </w:pPr>
+    </w:p>
+    <w:p>
+      <w:pPr>
         <w:rPr>
           <w:rFonts w:eastAsiaTheme="minorEastAsia"/>
           <w:b/>
           <w:bCs/>
-          <w:lang w:eastAsia="zh-CN"/>
-        </w:rPr>
-      </w:pPr>
-      <w:r>
+          <w:color w:val="FF0000"/>
+          <w:lang w:eastAsia="zh-CN"/>
+        </w:rPr>
+      </w:pPr>
+    </w:p>
+    <w:p>
+      <w:pPr>
+        <w:rPr>
+          <w:rFonts w:eastAsiaTheme="minorEastAsia"/>
+          <w:b/>
+          <w:bCs/>
+          <w:color w:val="FF0000"/>
+          <w:lang w:eastAsia="zh-CN"/>
+        </w:rPr>
+      </w:pPr>
+      <w:r>
+        <w:rPr>
+          <w:rFonts w:eastAsiaTheme="minorEastAsia"/>
+          <w:b/>
+          <w:bCs/>
+          <w:color w:val="FF0000"/>
+          <w:lang w:eastAsia="zh-CN"/>
+        </w:rPr>
+        <w:lastRenderedPageBreak/>
+        <w:t>Please put your answer here:</w:t>
+      </w:r>
+    </w:p>
+    <w:p>
+      <w:pPr>
+        <w:rPr>
+          <w:rFonts w:eastAsiaTheme="minorEastAsia"/>
+          <w:lang w:eastAsia="zh-CN"/>
+        </w:rPr>
+      </w:pPr>
+      <w:r>
+        <w:rPr>
+          <w:rFonts w:eastAsiaTheme="minorEastAsia"/>
+          <w:lang w:eastAsia="zh-CN"/>
+        </w:rPr>
+        <w:t>Dynamic programming (DP), greedy algorithms, recursion, and divide-and-conquer all solve problems by breaking them into smaller subproblems</w:t>
+      </w:r>
+      <w:r>
+        <w:rPr>
+          <w:rFonts w:eastAsiaTheme="minorEastAsia"/>
+          <w:lang w:eastAsia="zh-CN"/>
+        </w:rPr>
+        <w:t xml:space="preserve"> but </w:t>
+      </w:r>
+      <w:r>
+        <w:rPr>
+          <w:rFonts w:eastAsiaTheme="minorEastAsia"/>
+          <w:lang w:eastAsia="zh-CN"/>
+        </w:rPr>
+        <w:t>using</w:t>
+      </w:r>
+      <w:r>
+        <w:rPr>
+          <w:rFonts w:eastAsiaTheme="minorEastAsia"/>
+          <w:lang w:eastAsia="zh-CN"/>
+        </w:rPr>
+        <w:t xml:space="preserve"> different approaches. </w:t>
+      </w:r>
+    </w:p>
+    <w:p>
+      <w:pPr>
+        <w:rPr>
+          <w:rFonts w:eastAsiaTheme="minorEastAsia"/>
+          <w:lang w:eastAsia="zh-CN"/>
+        </w:rPr>
+      </w:pPr>
+      <w:r>
+        <w:rPr>
+          <w:rFonts w:eastAsiaTheme="minorEastAsia"/>
+          <w:lang w:eastAsia="zh-CN"/>
+        </w:rPr>
+        <w:t xml:space="preserve">DP solves problems with overlapping subproblems and optimal substructure by storing solutions to avoid redundant computation, making it efficient for optimization problems. </w:t>
+      </w:r>
+    </w:p>
+    <w:p>
+      <w:pPr>
+        <w:rPr>
+          <w:rFonts w:eastAsiaTheme="minorEastAsia"/>
+          <w:lang w:eastAsia="zh-CN"/>
+        </w:rPr>
+      </w:pPr>
+      <w:r>
+        <w:rPr>
+          <w:rFonts w:eastAsiaTheme="minorEastAsia"/>
+          <w:lang w:eastAsia="zh-CN"/>
+        </w:rPr>
+        <w:t xml:space="preserve">Greedy algorithms make local, immediate choices that seem optimal, relying on properties like the greedy-choice property and optimal substructure, but they don't store intermediate results and may not always find the global optimum. </w:t>
+      </w:r>
+    </w:p>
+    <w:p>
+      <w:pPr>
+        <w:rPr>
+          <w:rFonts w:eastAsiaTheme="minorEastAsia"/>
+          <w:lang w:eastAsia="zh-CN"/>
+        </w:rPr>
+      </w:pPr>
+      <w:r>
+        <w:rPr>
+          <w:rFonts w:eastAsiaTheme="minorEastAsia"/>
+          <w:lang w:eastAsia="zh-CN"/>
+        </w:rPr>
+        <w:t>Recursion is a broader technique used to solve problems by repeatedly calling the function on smaller inputs; it does not inherently optimize or store results unless combined with DP (</w:t>
+      </w:r>
+      <w:proofErr w:type="spellStart"/>
+      <w:r>
+        <w:rPr>
+          <w:rFonts w:eastAsiaTheme="minorEastAsia"/>
+          <w:lang w:eastAsia="zh-CN"/>
+        </w:rPr>
+        <w:t>memoization</w:t>
+      </w:r>
+      <w:proofErr w:type="spellEnd"/>
+      <w:r>
+        <w:rPr>
+          <w:rFonts w:eastAsiaTheme="minorEastAsia"/>
+          <w:lang w:eastAsia="zh-CN"/>
+        </w:rPr>
+        <w:t xml:space="preserve">). </w:t>
+      </w:r>
+    </w:p>
+    <w:p>
+      <w:pPr>
+        <w:rPr>
+          <w:rFonts w:eastAsiaTheme="minorEastAsia"/>
+          <w:lang w:eastAsia="zh-CN"/>
+        </w:rPr>
+      </w:pPr>
+      <w:r>
+        <w:rPr>
+          <w:rFonts w:eastAsiaTheme="minorEastAsia"/>
+          <w:lang w:eastAsia="zh-CN"/>
+        </w:rPr>
+        <w:t>Divide-and-conquer splits problems into independent subproblems, solves them recursively, and combines their solutions, unlike DP, which handles overlapping subproblems.</w:t>
+      </w:r>
+    </w:p>
+    <w:p>
+      <w:pPr>
+        <w:rPr>
+          <w:rFonts w:eastAsiaTheme="minorEastAsia"/>
+          <w:lang w:eastAsia="zh-CN"/>
+        </w:rPr>
+      </w:pPr>
+    </w:p>
+    <w:p>
+      <w:pPr>
+        <w:rPr>
+          <w:rFonts w:eastAsiaTheme="minorEastAsia"/>
+          <w:lang w:eastAsia="zh-CN"/>
+        </w:rPr>
+      </w:pPr>
+      <w:r>
+        <w:rPr>
+          <w:rFonts w:eastAsiaTheme="minorEastAsia"/>
+          <w:lang w:eastAsia="zh-CN"/>
+        </w:rPr>
+        <w:br w:type="page"/>
+      </w:r>
+    </w:p>
+    <w:p>
+      <w:pPr>
+        <w:pStyle w:val="Heading1"/>
+        <w:rPr>
+          <w:rFonts w:eastAsiaTheme="minorEastAsia"/>
+          <w:b/>
+          <w:bCs/>
+          <w:lang w:eastAsia="zh-CN"/>
+        </w:rPr>
+      </w:pPr>
+      <w:r>
+        <w:lastRenderedPageBreak/>
         <w:t>Program for Fibonacci numbers</w:t>
       </w:r>
     </w:p>
@@ -1266,7 +1461,15 @@
           <w:rFonts w:eastAsiaTheme="minorEastAsia"/>
           <w:lang w:eastAsia="zh-CN"/>
         </w:rPr>
-        <w:t>In mathematical terms, the sequence F</w:t>
+        <w:t xml:space="preserve">In mathematical terms, the sequence </w:t>
+      </w:r>
+      <w:proofErr w:type="spellStart"/>
+      <w:r>
+        <w:rPr>
+          <w:rFonts w:eastAsiaTheme="minorEastAsia"/>
+          <w:lang w:eastAsia="zh-CN"/>
+        </w:rPr>
+        <w:t>F</w:t>
       </w:r>
       <w:r>
         <w:rPr>
@@ -1276,6 +1479,7 @@
         </w:rPr>
         <w:t>n</w:t>
       </w:r>
+      <w:proofErr w:type="spellEnd"/>
       <w:r>
         <w:rPr>
           <w:rFonts w:eastAsiaTheme="minorEastAsia"/>
@@ -1345,6 +1549,7 @@
           <w:lang w:eastAsia="zh-CN"/>
         </w:rPr>
       </w:pPr>
+      <w:proofErr w:type="spellStart"/>
       <w:r>
         <w:rPr>
           <w:rFonts w:eastAsiaTheme="minorEastAsia"/>
@@ -1360,6 +1565,7 @@
         </w:rPr>
         <w:t>n</w:t>
       </w:r>
+      <w:proofErr w:type="spellEnd"/>
       <w:r>
         <w:rPr>
           <w:rFonts w:eastAsiaTheme="minorEastAsia"/>
@@ -1413,7 +1619,7 @@
       </w:r>
       <w:r>
         <w:rPr>
-          <w:rFonts w:ascii="Cambria Math" w:hAnsi="Cambria Math" w:cs="Cambria Math" w:eastAsiaTheme="minorEastAsia"/>
+          <w:rFonts w:ascii="Cambria Math" w:eastAsiaTheme="minorEastAsia" w:hAnsi="Cambria Math" w:cs="Cambria Math"/>
           <w:lang w:eastAsia="zh-CN"/>
         </w:rPr>
         <w:t>∈</w:t>
@@ -1535,7 +1741,31 @@
           <w:rFonts w:eastAsiaTheme="minorEastAsia"/>
           <w:lang w:eastAsia="zh-CN"/>
         </w:rPr>
-        <w:t xml:space="preserve">Consider evaluating Fib(5). As shown in the breakdown of steps shown in the </w:t>
+        <w:t xml:space="preserve">Consider evaluating </w:t>
+      </w:r>
+      <w:proofErr w:type="gramStart"/>
+      <w:r>
+        <w:rPr>
+          <w:rFonts w:eastAsiaTheme="minorEastAsia"/>
+          <w:lang w:eastAsia="zh-CN"/>
+        </w:rPr>
+        <w:t>Fib(</w:t>
+      </w:r>
+      <w:proofErr w:type="gramEnd"/>
+      <w:r>
+        <w:rPr>
+          <w:rFonts w:eastAsiaTheme="minorEastAsia"/>
+          <w:lang w:eastAsia="zh-CN"/>
+        </w:rPr>
+        <w:t xml:space="preserve">5). As shown in the breakdown of steps shown in </w:t>
+      </w:r>
+      <w:proofErr w:type="gramStart"/>
+      <w:r>
+        <w:rPr>
+          <w:rFonts w:eastAsiaTheme="minorEastAsia"/>
+          <w:lang w:eastAsia="zh-CN"/>
+        </w:rPr>
+        <w:t xml:space="preserve">the </w:t>
       </w:r>
       <w:r>
         <w:rPr>
@@ -1549,7 +1779,15 @@
           <w:rFonts w:eastAsiaTheme="minorEastAsia"/>
           <w:lang w:eastAsia="zh-CN"/>
         </w:rPr>
-        <w:t>igure 1, we can see that</w:t>
+        <w:t>igure</w:t>
+      </w:r>
+      <w:proofErr w:type="gramEnd"/>
+      <w:r>
+        <w:rPr>
+          <w:rFonts w:eastAsiaTheme="minorEastAsia"/>
+          <w:lang w:eastAsia="zh-CN"/>
+        </w:rPr>
+        <w:t xml:space="preserve"> 1, we can see that</w:t>
       </w:r>
       <w:r>
         <w:rPr>
@@ -1572,12 +1810,21 @@
           <w:lang w:eastAsia="zh-CN"/>
         </w:rPr>
       </w:pPr>
-      <w:r>
-        <w:rPr>
-          <w:rFonts w:eastAsiaTheme="minorEastAsia"/>
-          <w:lang w:eastAsia="zh-CN"/>
-        </w:rPr>
-        <w:t xml:space="preserve">Fib(5) is calculated by taking sum of Fib(4) and Fib(3) </w:t>
+      <w:proofErr w:type="gramStart"/>
+      <w:r>
+        <w:rPr>
+          <w:rFonts w:eastAsiaTheme="minorEastAsia"/>
+          <w:lang w:eastAsia="zh-CN"/>
+        </w:rPr>
+        <w:t>Fib(</w:t>
+      </w:r>
+      <w:proofErr w:type="gramEnd"/>
+      <w:r>
+        <w:rPr>
+          <w:rFonts w:eastAsiaTheme="minorEastAsia"/>
+          <w:lang w:eastAsia="zh-CN"/>
+        </w:rPr>
+        <w:t xml:space="preserve">5) is calculated by taking sum of Fib(4) and Fib(3) </w:t>
       </w:r>
     </w:p>
     <w:p>
@@ -1593,12 +1840,21 @@
           <w:lang w:eastAsia="zh-CN"/>
         </w:rPr>
       </w:pPr>
-      <w:r>
-        <w:rPr>
-          <w:rFonts w:eastAsiaTheme="minorEastAsia"/>
-          <w:lang w:eastAsia="zh-CN"/>
-        </w:rPr>
-        <w:t>Fib(4) is calculated by taking sum of Fib(3) and Fib(2)</w:t>
+      <w:proofErr w:type="gramStart"/>
+      <w:r>
+        <w:rPr>
+          <w:rFonts w:eastAsiaTheme="minorEastAsia"/>
+          <w:lang w:eastAsia="zh-CN"/>
+        </w:rPr>
+        <w:t>Fib(</w:t>
+      </w:r>
+      <w:proofErr w:type="gramEnd"/>
+      <w:r>
+        <w:rPr>
+          <w:rFonts w:eastAsiaTheme="minorEastAsia"/>
+          <w:lang w:eastAsia="zh-CN"/>
+        </w:rPr>
+        <w:t>4) is calculated by taking sum of Fib(3) and Fib(2)</w:t>
       </w:r>
     </w:p>
     <w:p>
@@ -1614,6 +1870,7 @@
           <w:lang w:eastAsia="zh-CN"/>
         </w:rPr>
       </w:pPr>
+      <w:proofErr w:type="gramStart"/>
       <w:r>
         <w:rPr>
           <w:rFonts w:eastAsiaTheme="minorEastAsia"/>
@@ -1626,7 +1883,15 @@
           <w:rFonts w:eastAsiaTheme="minorEastAsia"/>
           <w:lang w:eastAsia="zh-CN"/>
         </w:rPr>
-        <w:t xml:space="preserve">o on. </w:t>
+        <w:t>o</w:t>
+      </w:r>
+      <w:proofErr w:type="gramEnd"/>
+      <w:r>
+        <w:rPr>
+          <w:rFonts w:eastAsiaTheme="minorEastAsia"/>
+          <w:lang w:eastAsia="zh-CN"/>
+        </w:rPr>
+        <w:t xml:space="preserve"> on. </w:t>
       </w:r>
     </w:p>
     <w:p>
@@ -1642,7 +1907,23 @@
           <w:rFonts w:eastAsiaTheme="minorEastAsia"/>
           <w:lang w:eastAsia="zh-CN"/>
         </w:rPr>
-        <w:t>Clearly, we can see that the Fib(3), Fib(2), Fib(1) and Fib(0) ha</w:t>
+        <w:t xml:space="preserve">Clearly, we can see that the </w:t>
+      </w:r>
+      <w:proofErr w:type="gramStart"/>
+      <w:r>
+        <w:rPr>
+          <w:rFonts w:eastAsiaTheme="minorEastAsia"/>
+          <w:lang w:eastAsia="zh-CN"/>
+        </w:rPr>
+        <w:t>Fib(</w:t>
+      </w:r>
+      <w:proofErr w:type="gramEnd"/>
+      <w:r>
+        <w:rPr>
+          <w:rFonts w:eastAsiaTheme="minorEastAsia"/>
+          <w:lang w:eastAsia="zh-CN"/>
+        </w:rPr>
+        <w:t>3), Fib(2), Fib(1) and Fib(0) ha</w:t>
       </w:r>
       <w:r>
         <w:rPr>
@@ -1752,7 +2033,23 @@
           <w:rFonts w:eastAsiaTheme="minorEastAsia"/>
           <w:lang w:eastAsia="zh-CN"/>
         </w:rPr>
-        <w:t xml:space="preserve"> Breakdown of steps for calculating a Fibonacci number 5.</w:t>
+        <w:t xml:space="preserve"> Breakdown of steps for calculating </w:t>
+      </w:r>
+      <w:proofErr w:type="gramStart"/>
+      <w:r>
+        <w:rPr>
+          <w:rFonts w:eastAsiaTheme="minorEastAsia"/>
+          <w:lang w:eastAsia="zh-CN"/>
+        </w:rPr>
+        <w:t>a Fibonacci</w:t>
+      </w:r>
+      <w:proofErr w:type="gramEnd"/>
+      <w:r>
+        <w:rPr>
+          <w:rFonts w:eastAsiaTheme="minorEastAsia"/>
+          <w:lang w:eastAsia="zh-CN"/>
+        </w:rPr>
+        <w:t xml:space="preserve"> number 5.</w:t>
       </w:r>
     </w:p>
     <w:p>
@@ -1866,6 +2163,7 @@
           <w:rFonts w:eastAsiaTheme="minorEastAsia"/>
           <w:lang w:eastAsia="zh-CN"/>
         </w:rPr>
+        <w:lastRenderedPageBreak/>
         <w:br w:type="page"/>
       </w:r>
     </w:p>
@@ -1879,6 +2177,7 @@
         </w:rPr>
       </w:pPr>
       <w:r>
+        <w:lastRenderedPageBreak/>
         <w:t>Recursive approach</w:t>
       </w:r>
     </w:p>
@@ -2145,7 +2444,7 @@
         </w:rPr>
         <w:t xml:space="preserve">If you are interested in the specific derivation process of computational complexity, you can see here </w:t>
       </w:r>
-      <w:hyperlink w:history="1" r:id="rId17">
+      <w:hyperlink r:id="rId17" w:history="1">
         <w:r>
           <w:rPr>
             <w:rStyle w:val="Hyperlink"/>
@@ -2199,6 +2498,7 @@
         </w:rPr>
       </w:pPr>
       <w:r>
+        <w:lastRenderedPageBreak/>
         <w:t>Top-Down Approach of DP</w:t>
       </w:r>
     </w:p>
@@ -2245,30 +2545,78 @@
           <w:rFonts w:eastAsiaTheme="minorEastAsia"/>
           <w:lang w:eastAsia="zh-CN"/>
         </w:rPr>
-        <w:t>Whenever we solve a smaller subproblem, we remember (cache) its result so that we don’t solve it repeatedly if it’s called many times. Instead of solving repeatedly, we can just return the cached result. This process of remembering the solutions of already solved subproblems is called Memoization.</w:t>
-      </w:r>
-    </w:p>
-    <w:p>
-      <w:pPr>
-        <w:rPr>
-          <w:rFonts w:eastAsiaTheme="minorEastAsia"/>
-          <w:lang w:eastAsia="zh-CN"/>
-        </w:rPr>
-      </w:pPr>
-    </w:p>
-    <w:p>
-      <w:pPr>
-        <w:rPr>
-          <w:rFonts w:eastAsiaTheme="minorEastAsia"/>
-          <w:lang w:eastAsia="zh-CN"/>
-        </w:rPr>
-      </w:pPr>
-      <w:r>
-        <w:rPr>
-          <w:rFonts w:eastAsiaTheme="minorEastAsia"/>
-          <w:lang w:eastAsia="zh-CN"/>
-        </w:rPr>
-        <w:t>Comment out the recursive approach test case #2, and then c</w:t>
+        <w:t xml:space="preserve">Whenever we solve a smaller subproblem, we remember (cache) </w:t>
+      </w:r>
+      <w:proofErr w:type="gramStart"/>
+      <w:r>
+        <w:rPr>
+          <w:rFonts w:eastAsiaTheme="minorEastAsia"/>
+          <w:lang w:eastAsia="zh-CN"/>
+        </w:rPr>
+        <w:t>its</w:t>
+      </w:r>
+      <w:proofErr w:type="gramEnd"/>
+      <w:r>
+        <w:rPr>
+          <w:rFonts w:eastAsiaTheme="minorEastAsia"/>
+          <w:lang w:eastAsia="zh-CN"/>
+        </w:rPr>
+        <w:t xml:space="preserve"> result so that we don’t solve it repeatedly if it’s called many times. Instead of solving repeatedly, we can just return the cached result. This process of remembering the solutions of already solved subproblems is called </w:t>
+      </w:r>
+      <w:proofErr w:type="spellStart"/>
+      <w:r>
+        <w:rPr>
+          <w:rFonts w:eastAsiaTheme="minorEastAsia"/>
+          <w:lang w:eastAsia="zh-CN"/>
+        </w:rPr>
+        <w:t>Memoization</w:t>
+      </w:r>
+      <w:proofErr w:type="spellEnd"/>
+      <w:r>
+        <w:rPr>
+          <w:rFonts w:eastAsiaTheme="minorEastAsia"/>
+          <w:lang w:eastAsia="zh-CN"/>
+        </w:rPr>
+        <w:t>.</w:t>
+      </w:r>
+    </w:p>
+    <w:p>
+      <w:pPr>
+        <w:rPr>
+          <w:rFonts w:eastAsiaTheme="minorEastAsia"/>
+          <w:lang w:eastAsia="zh-CN"/>
+        </w:rPr>
+      </w:pPr>
+    </w:p>
+    <w:p>
+      <w:pPr>
+        <w:rPr>
+          <w:rFonts w:eastAsiaTheme="minorEastAsia"/>
+          <w:lang w:eastAsia="zh-CN"/>
+        </w:rPr>
+      </w:pPr>
+      <w:r>
+        <w:rPr>
+          <w:rFonts w:eastAsiaTheme="minorEastAsia"/>
+          <w:lang w:eastAsia="zh-CN"/>
+        </w:rPr>
+        <w:t xml:space="preserve">Comment </w:t>
+      </w:r>
+      <w:proofErr w:type="gramStart"/>
+      <w:r>
+        <w:rPr>
+          <w:rFonts w:eastAsiaTheme="minorEastAsia"/>
+          <w:lang w:eastAsia="zh-CN"/>
+        </w:rPr>
+        <w:t>out</w:t>
+      </w:r>
+      <w:proofErr w:type="gramEnd"/>
+      <w:r>
+        <w:rPr>
+          <w:rFonts w:eastAsiaTheme="minorEastAsia"/>
+          <w:lang w:eastAsia="zh-CN"/>
+        </w:rPr>
+        <w:t xml:space="preserve"> the recursive approach test case #2, and then c</w:t>
       </w:r>
       <w:r>
         <w:rPr>
@@ -2355,29 +2703,46 @@
           <w:rFonts w:eastAsiaTheme="minorEastAsia"/>
           <w:lang w:eastAsia="zh-CN"/>
         </w:rPr>
-        <w:t>Now, you can get Fib(100) = 354224848179261915075 very quickly.</w:t>
-      </w:r>
-    </w:p>
-    <w:p>
-      <w:pPr>
-        <w:rPr>
-          <w:rFonts w:eastAsiaTheme="minorEastAsia"/>
-          <w:lang w:eastAsia="zh-CN"/>
-        </w:rPr>
-      </w:pPr>
-    </w:p>
-    <w:p>
-      <w:pPr>
-        <w:rPr>
-          <w:rFonts w:eastAsiaTheme="minorEastAsia"/>
-          <w:lang w:eastAsia="zh-CN"/>
-        </w:rPr>
-      </w:pPr>
-      <w:r>
-        <w:rPr>
-          <w:rFonts w:eastAsiaTheme="minorEastAsia"/>
-          <w:lang w:eastAsia="zh-CN"/>
-        </w:rPr>
+        <w:t xml:space="preserve">Now, you can get </w:t>
+      </w:r>
+      <w:proofErr w:type="gramStart"/>
+      <w:r>
+        <w:rPr>
+          <w:rFonts w:eastAsiaTheme="minorEastAsia"/>
+          <w:lang w:eastAsia="zh-CN"/>
+        </w:rPr>
+        <w:t>Fib(</w:t>
+      </w:r>
+      <w:proofErr w:type="gramEnd"/>
+      <w:r>
+        <w:rPr>
+          <w:rFonts w:eastAsiaTheme="minorEastAsia"/>
+          <w:lang w:eastAsia="zh-CN"/>
+        </w:rPr>
+        <w:t>100) = 354224848179261915075 very quickly.</w:t>
+      </w:r>
+    </w:p>
+    <w:p>
+      <w:pPr>
+        <w:rPr>
+          <w:rFonts w:eastAsiaTheme="minorEastAsia"/>
+          <w:lang w:eastAsia="zh-CN"/>
+        </w:rPr>
+      </w:pPr>
+    </w:p>
+    <w:p>
+      <w:pPr>
+        <w:rPr>
+          <w:rFonts w:eastAsiaTheme="minorEastAsia"/>
+          <w:lang w:eastAsia="zh-CN"/>
+        </w:rPr>
+      </w:pPr>
+      <w:r>
+        <w:rPr>
+          <w:rFonts w:eastAsiaTheme="minorEastAsia"/>
+          <w:lang w:eastAsia="zh-CN"/>
+        </w:rPr>
+        <w:lastRenderedPageBreak/>
         <w:t>Since we use an array of size n to remember the result</w:t>
       </w:r>
       <w:r>
@@ -2406,7 +2771,23 @@
           <w:rFonts w:eastAsiaTheme="minorEastAsia"/>
           <w:lang w:eastAsia="zh-CN"/>
         </w:rPr>
-        <w:t>. Also, consider that the stack memory used by recursion is n. So the space complexity of this approach is O(n + n) = O(n).</w:t>
+        <w:t xml:space="preserve">. Also, consider that the stack memory used by recursion is n. So the space complexity of this approach is </w:t>
+      </w:r>
+      <w:proofErr w:type="gramStart"/>
+      <w:r>
+        <w:rPr>
+          <w:rFonts w:eastAsiaTheme="minorEastAsia"/>
+          <w:lang w:eastAsia="zh-CN"/>
+        </w:rPr>
+        <w:t>O(</w:t>
+      </w:r>
+      <w:proofErr w:type="gramEnd"/>
+      <w:r>
+        <w:rPr>
+          <w:rFonts w:eastAsiaTheme="minorEastAsia"/>
+          <w:lang w:eastAsia="zh-CN"/>
+        </w:rPr>
+        <w:t>n + n) = O(n).</w:t>
       </w:r>
     </w:p>
     <w:p>
@@ -2450,7 +2831,23 @@
           <w:rFonts w:eastAsiaTheme="minorEastAsia"/>
           <w:lang w:eastAsia="zh-CN"/>
         </w:rPr>
-        <w:t>ill be O(1).</w:t>
+        <w:t xml:space="preserve">ill be </w:t>
+      </w:r>
+      <w:proofErr w:type="gramStart"/>
+      <w:r>
+        <w:rPr>
+          <w:rFonts w:eastAsiaTheme="minorEastAsia"/>
+          <w:lang w:eastAsia="zh-CN"/>
+        </w:rPr>
+        <w:t>O(</w:t>
+      </w:r>
+      <w:proofErr w:type="gramEnd"/>
+      <w:r>
+        <w:rPr>
+          <w:rFonts w:eastAsiaTheme="minorEastAsia"/>
+          <w:lang w:eastAsia="zh-CN"/>
+        </w:rPr>
+        <w:t>1).</w:t>
       </w:r>
     </w:p>
     <w:p>
@@ -2490,7 +2887,7 @@
             <m:eqArrPr>
               <m:ctrlPr>
                 <w:rPr>
-                  <w:rFonts w:ascii="Cambria Math" w:hAnsi="Cambria Math" w:eastAsiaTheme="minorEastAsia"/>
+                  <w:rFonts w:ascii="Cambria Math" w:eastAsiaTheme="minorEastAsia" w:hAnsi="Cambria Math"/>
                   <w:i/>
                   <w:lang w:eastAsia="zh-CN"/>
                 </w:rPr>
@@ -2502,7 +2899,7 @@
                   <m:sty m:val="p"/>
                 </m:rPr>
                 <w:rPr>
-                  <w:rFonts w:ascii="Cambria Math" w:hAnsi="Cambria Math" w:eastAsiaTheme="minorEastAsia"/>
+                  <w:rFonts w:ascii="Cambria Math" w:eastAsiaTheme="minorEastAsia" w:hAnsi="Cambria Math"/>
                   <w:lang w:eastAsia="zh-CN"/>
                 </w:rPr>
                 <m:t>T</m:t>
@@ -2511,7 +2908,7 @@
                 <m:dPr>
                   <m:ctrlPr>
                     <w:rPr>
-                      <w:rFonts w:ascii="Cambria Math" w:hAnsi="Cambria Math" w:eastAsiaTheme="minorEastAsia"/>
+                      <w:rFonts w:ascii="Cambria Math" w:eastAsiaTheme="minorEastAsia" w:hAnsi="Cambria Math"/>
                       <w:i/>
                       <w:lang w:eastAsia="zh-CN"/>
                     </w:rPr>
@@ -2520,7 +2917,7 @@
                 <m:e>
                   <m:r>
                     <w:rPr>
-                      <w:rFonts w:ascii="Cambria Math" w:hAnsi="Cambria Math" w:eastAsiaTheme="minorEastAsia"/>
+                      <w:rFonts w:ascii="Cambria Math" w:eastAsiaTheme="minorEastAsia" w:hAnsi="Cambria Math"/>
                       <w:lang w:eastAsia="zh-CN"/>
                     </w:rPr>
                     <m:t>n</m:t>
@@ -2529,7 +2926,7 @@
               </m:d>
               <m:r>
                 <w:rPr>
-                  <w:rFonts w:ascii="Cambria Math" w:hAnsi="Cambria Math" w:eastAsiaTheme="minorEastAsia"/>
+                  <w:rFonts w:ascii="Cambria Math" w:eastAsiaTheme="minorEastAsia" w:hAnsi="Cambria Math"/>
                   <w:lang w:eastAsia="zh-CN"/>
                 </w:rPr>
                 <m:t>&amp;=</m:t>
@@ -2539,7 +2936,7 @@
                   <m:sty m:val="p"/>
                 </m:rPr>
                 <w:rPr>
-                  <w:rFonts w:ascii="Cambria Math" w:hAnsi="Cambria Math" w:eastAsiaTheme="minorEastAsia"/>
+                  <w:rFonts w:ascii="Cambria Math" w:eastAsiaTheme="minorEastAsia" w:hAnsi="Cambria Math"/>
                   <w:lang w:eastAsia="zh-CN"/>
                 </w:rPr>
                 <m:t>T</m:t>
@@ -2548,7 +2945,7 @@
                 <m:dPr>
                   <m:ctrlPr>
                     <w:rPr>
-                      <w:rFonts w:ascii="Cambria Math" w:hAnsi="Cambria Math" w:eastAsiaTheme="minorEastAsia"/>
+                      <w:rFonts w:ascii="Cambria Math" w:eastAsiaTheme="minorEastAsia" w:hAnsi="Cambria Math"/>
                       <w:i/>
                       <w:lang w:eastAsia="zh-CN"/>
                     </w:rPr>
@@ -2557,54 +2954,26 @@
                 <m:e>
                   <m:r>
                     <w:rPr>
-                      <w:rFonts w:ascii="Cambria Math" w:hAnsi="Cambria Math" w:eastAsiaTheme="minorEastAsia"/>
+                      <w:rFonts w:ascii="Cambria Math" w:eastAsiaTheme="minorEastAsia" w:hAnsi="Cambria Math"/>
                       <w:lang w:eastAsia="zh-CN"/>
                     </w:rPr>
-                    <m:t>n</m:t>
-                  </m:r>
-                  <m:r>
-                    <w:rPr>
-                      <w:rFonts w:ascii="Cambria Math" w:hAnsi="Cambria Math" w:eastAsiaTheme="minorEastAsia"/>
-                      <w:lang w:eastAsia="zh-CN"/>
-                    </w:rPr>
-                    <m:t>-</m:t>
-                  </m:r>
-                  <m:r>
-                    <w:rPr>
-                      <w:rFonts w:ascii="Cambria Math" w:hAnsi="Cambria Math" w:eastAsiaTheme="minorEastAsia"/>
-                      <w:lang w:eastAsia="zh-CN"/>
-                    </w:rPr>
-                    <m:t>1</m:t>
+                    <m:t>n-1</m:t>
                   </m:r>
                 </m:e>
               </m:d>
               <m:r>
                 <w:rPr>
-                  <w:rFonts w:ascii="Cambria Math" w:hAnsi="Cambria Math" w:eastAsiaTheme="minorEastAsia"/>
+                  <w:rFonts w:ascii="Cambria Math" w:eastAsiaTheme="minorEastAsia" w:hAnsi="Cambria Math"/>
                   <w:lang w:eastAsia="zh-CN"/>
                 </w:rPr>
-                <m:t>+</m:t>
-              </m:r>
-              <m:r>
-                <w:rPr>
-                  <w:rFonts w:ascii="Cambria Math" w:hAnsi="Cambria Math" w:eastAsiaTheme="minorEastAsia"/>
-                  <w:lang w:eastAsia="zh-CN"/>
-                </w:rPr>
-                <m:t>c</m:t>
-              </m:r>
-              <m:r>
-                <w:rPr>
-                  <w:rFonts w:ascii="Cambria Math" w:hAnsi="Cambria Math" w:eastAsiaTheme="minorEastAsia"/>
-                  <w:lang w:eastAsia="zh-CN"/>
-                </w:rPr>
-                <m:t>#</m:t>
+                <m:t>+c#</m:t>
               </m:r>
               <m:r>
                 <m:rPr>
                   <m:sty m:val="p"/>
                 </m:rPr>
                 <w:rPr>
-                  <w:rFonts w:ascii="Cambria Math" w:hAnsi="Cambria Math" w:eastAsiaTheme="minorEastAsia"/>
+                  <w:rFonts w:ascii="Cambria Math" w:eastAsiaTheme="minorEastAsia" w:hAnsi="Cambria Math"/>
                   <w:lang w:eastAsia="zh-CN"/>
                 </w:rPr>
                 <m:t>where c is constant</m:t>
@@ -2613,7 +2982,7 @@
             <m:e>
               <m:r>
                 <w:rPr>
-                  <w:rFonts w:ascii="Cambria Math" w:hAnsi="Cambria Math" w:eastAsiaTheme="minorEastAsia"/>
+                  <w:rFonts w:ascii="Cambria Math" w:eastAsiaTheme="minorEastAsia" w:hAnsi="Cambria Math"/>
                   <w:lang w:eastAsia="zh-CN"/>
                 </w:rPr>
                 <m:t>&amp;=</m:t>
@@ -2623,7 +2992,7 @@
                   <m:sty m:val="p"/>
                 </m:rPr>
                 <w:rPr>
-                  <w:rFonts w:ascii="Cambria Math" w:hAnsi="Cambria Math" w:eastAsiaTheme="minorEastAsia"/>
+                  <w:rFonts w:ascii="Cambria Math" w:eastAsiaTheme="minorEastAsia" w:hAnsi="Cambria Math"/>
                   <w:lang w:eastAsia="zh-CN"/>
                 </w:rPr>
                 <m:t>T</m:t>
@@ -2632,7 +3001,7 @@
                 <m:dPr>
                   <m:ctrlPr>
                     <w:rPr>
-                      <w:rFonts w:ascii="Cambria Math" w:hAnsi="Cambria Math" w:eastAsiaTheme="minorEastAsia"/>
+                      <w:rFonts w:ascii="Cambria Math" w:eastAsiaTheme="minorEastAsia" w:hAnsi="Cambria Math"/>
                       <w:i/>
                       <w:lang w:eastAsia="zh-CN"/>
                     </w:rPr>
@@ -2641,46 +3010,25 @@
                 <m:e>
                   <m:r>
                     <w:rPr>
-                      <w:rFonts w:ascii="Cambria Math" w:hAnsi="Cambria Math" w:eastAsiaTheme="minorEastAsia"/>
+                      <w:rFonts w:ascii="Cambria Math" w:eastAsiaTheme="minorEastAsia" w:hAnsi="Cambria Math"/>
                       <w:lang w:eastAsia="zh-CN"/>
                     </w:rPr>
-                    <m:t>n</m:t>
-                  </m:r>
-                  <m:r>
-                    <w:rPr>
-                      <w:rFonts w:ascii="Cambria Math" w:hAnsi="Cambria Math" w:eastAsiaTheme="minorEastAsia"/>
-                      <w:lang w:eastAsia="zh-CN"/>
-                    </w:rPr>
-                    <m:t>-</m:t>
-                  </m:r>
-                  <m:r>
-                    <w:rPr>
-                      <w:rFonts w:ascii="Cambria Math" w:hAnsi="Cambria Math" w:eastAsiaTheme="minorEastAsia"/>
-                      <w:lang w:eastAsia="zh-CN"/>
-                    </w:rPr>
-                    <m:t>2</m:t>
+                    <m:t>n-2</m:t>
                   </m:r>
                 </m:e>
               </m:d>
               <m:r>
                 <w:rPr>
-                  <w:rFonts w:ascii="Cambria Math" w:hAnsi="Cambria Math" w:eastAsiaTheme="minorEastAsia"/>
+                  <w:rFonts w:ascii="Cambria Math" w:eastAsiaTheme="minorEastAsia" w:hAnsi="Cambria Math"/>
                   <w:lang w:eastAsia="zh-CN"/>
                 </w:rPr>
-                <m:t>+2</m:t>
-              </m:r>
-              <m:r>
-                <w:rPr>
-                  <w:rFonts w:ascii="Cambria Math" w:hAnsi="Cambria Math" w:eastAsiaTheme="minorEastAsia"/>
-                  <w:lang w:eastAsia="zh-CN"/>
-                </w:rPr>
-                <m:t>c</m:t>
+                <m:t>+2c</m:t>
               </m:r>
             </m:e>
             <m:e>
               <m:r>
                 <w:rPr>
-                  <w:rFonts w:ascii="Cambria Math" w:hAnsi="Cambria Math" w:eastAsiaTheme="minorEastAsia"/>
+                  <w:rFonts w:ascii="Cambria Math" w:eastAsiaTheme="minorEastAsia" w:hAnsi="Cambria Math"/>
                   <w:lang w:eastAsia="zh-CN"/>
                 </w:rPr>
                 <m:t>&amp;=</m:t>
@@ -2690,7 +3038,7 @@
                   <m:sty m:val="p"/>
                 </m:rPr>
                 <w:rPr>
-                  <w:rFonts w:ascii="Cambria Math" w:hAnsi="Cambria Math" w:eastAsiaTheme="minorEastAsia"/>
+                  <w:rFonts w:ascii="Cambria Math" w:eastAsiaTheme="minorEastAsia" w:hAnsi="Cambria Math"/>
                   <w:lang w:eastAsia="zh-CN"/>
                 </w:rPr>
                 <m:t>T</m:t>
@@ -2699,7 +3047,7 @@
                 <m:dPr>
                   <m:ctrlPr>
                     <w:rPr>
-                      <w:rFonts w:ascii="Cambria Math" w:hAnsi="Cambria Math" w:eastAsiaTheme="minorEastAsia"/>
+                      <w:rFonts w:ascii="Cambria Math" w:eastAsiaTheme="minorEastAsia" w:hAnsi="Cambria Math"/>
                       <w:i/>
                       <w:lang w:eastAsia="zh-CN"/>
                     </w:rPr>
@@ -2708,46 +3056,25 @@
                 <m:e>
                   <m:r>
                     <w:rPr>
-                      <w:rFonts w:ascii="Cambria Math" w:hAnsi="Cambria Math" w:eastAsiaTheme="minorEastAsia"/>
+                      <w:rFonts w:ascii="Cambria Math" w:eastAsiaTheme="minorEastAsia" w:hAnsi="Cambria Math"/>
                       <w:lang w:eastAsia="zh-CN"/>
                     </w:rPr>
-                    <m:t>n</m:t>
-                  </m:r>
-                  <m:r>
-                    <w:rPr>
-                      <w:rFonts w:ascii="Cambria Math" w:hAnsi="Cambria Math" w:eastAsiaTheme="minorEastAsia"/>
-                      <w:lang w:eastAsia="zh-CN"/>
-                    </w:rPr>
-                    <m:t>-</m:t>
-                  </m:r>
-                  <m:r>
-                    <w:rPr>
-                      <w:rFonts w:ascii="Cambria Math" w:hAnsi="Cambria Math" w:eastAsiaTheme="minorEastAsia"/>
-                      <w:lang w:eastAsia="zh-CN"/>
-                    </w:rPr>
-                    <m:t>k</m:t>
+                    <m:t>n-k</m:t>
                   </m:r>
                 </m:e>
               </m:d>
               <m:r>
                 <w:rPr>
-                  <w:rFonts w:ascii="Cambria Math" w:hAnsi="Cambria Math" w:eastAsiaTheme="minorEastAsia"/>
+                  <w:rFonts w:ascii="Cambria Math" w:eastAsiaTheme="minorEastAsia" w:hAnsi="Cambria Math"/>
                   <w:lang w:eastAsia="zh-CN"/>
                 </w:rPr>
-                <m:t>+</m:t>
-              </m:r>
-              <m:r>
-                <w:rPr>
-                  <w:rFonts w:ascii="Cambria Math" w:hAnsi="Cambria Math" w:eastAsiaTheme="minorEastAsia"/>
-                  <w:lang w:eastAsia="zh-CN"/>
-                </w:rPr>
-                <m:t>kc</m:t>
+                <m:t>+kc</m:t>
               </m:r>
             </m:e>
             <m:e>
               <m:r>
                 <w:rPr>
-                  <w:rFonts w:ascii="Cambria Math" w:hAnsi="Cambria Math" w:eastAsiaTheme="minorEastAsia"/>
+                  <w:rFonts w:ascii="Cambria Math" w:eastAsiaTheme="minorEastAsia" w:hAnsi="Cambria Math"/>
                   <w:lang w:eastAsia="zh-CN"/>
                 </w:rPr>
                 <m:t>&amp;=</m:t>
@@ -2757,7 +3084,7 @@
                   <m:sty m:val="p"/>
                 </m:rPr>
                 <w:rPr>
-                  <w:rFonts w:ascii="Cambria Math" w:hAnsi="Cambria Math" w:eastAsiaTheme="minorEastAsia"/>
+                  <w:rFonts w:ascii="Cambria Math" w:eastAsiaTheme="minorEastAsia" w:hAnsi="Cambria Math"/>
                   <w:lang w:eastAsia="zh-CN"/>
                 </w:rPr>
                 <m:t>T</m:t>
@@ -2766,7 +3093,7 @@
                 <m:dPr>
                   <m:ctrlPr>
                     <w:rPr>
-                      <w:rFonts w:ascii="Cambria Math" w:hAnsi="Cambria Math" w:eastAsiaTheme="minorEastAsia"/>
+                      <w:rFonts w:ascii="Cambria Math" w:eastAsiaTheme="minorEastAsia" w:hAnsi="Cambria Math"/>
                       <w:i/>
                       <w:lang w:eastAsia="zh-CN"/>
                     </w:rPr>
@@ -2775,7 +3102,7 @@
                 <m:e>
                   <m:r>
                     <w:rPr>
-                      <w:rFonts w:ascii="Cambria Math" w:hAnsi="Cambria Math" w:eastAsiaTheme="minorEastAsia"/>
+                      <w:rFonts w:ascii="Cambria Math" w:eastAsiaTheme="minorEastAsia" w:hAnsi="Cambria Math"/>
                       <w:lang w:eastAsia="zh-CN"/>
                     </w:rPr>
                     <m:t>0</m:t>
@@ -2784,45 +3111,17 @@
               </m:d>
               <m:r>
                 <w:rPr>
-                  <w:rFonts w:ascii="Cambria Math" w:hAnsi="Cambria Math" w:eastAsiaTheme="minorEastAsia"/>
+                  <w:rFonts w:ascii="Cambria Math" w:eastAsiaTheme="minorEastAsia" w:hAnsi="Cambria Math"/>
                   <w:lang w:eastAsia="zh-CN"/>
                 </w:rPr>
-                <m:t>+</m:t>
-              </m:r>
-              <m:r>
-                <w:rPr>
-                  <w:rFonts w:ascii="Cambria Math" w:hAnsi="Cambria Math" w:eastAsiaTheme="minorEastAsia"/>
-                  <w:lang w:eastAsia="zh-CN"/>
-                </w:rPr>
-                <m:t>nc</m:t>
-              </m:r>
-              <m:r>
-                <w:rPr>
-                  <w:rFonts w:ascii="Cambria Math" w:hAnsi="Cambria Math" w:eastAsiaTheme="minorEastAsia"/>
-                  <w:lang w:eastAsia="zh-CN"/>
-                </w:rPr>
-                <m:t>=1+</m:t>
-              </m:r>
-              <m:r>
-                <w:rPr>
-                  <w:rFonts w:ascii="Cambria Math" w:hAnsi="Cambria Math" w:eastAsiaTheme="minorEastAsia"/>
-                  <w:lang w:eastAsia="zh-CN"/>
-                </w:rPr>
-                <m:t>cn</m:t>
-              </m:r>
-              <m:r>
-                <w:rPr>
-                  <w:rFonts w:ascii="Cambria Math" w:hAnsi="Cambria Math" w:eastAsiaTheme="minorEastAsia"/>
-                  <w:lang w:eastAsia="zh-CN"/>
-                </w:rPr>
-                <m:t>=</m:t>
+                <m:t>+nc=1+cn=</m:t>
               </m:r>
               <m:r>
                 <m:rPr>
                   <m:sty m:val="p"/>
                 </m:rPr>
                 <w:rPr>
-                  <w:rFonts w:ascii="Cambria Math" w:hAnsi="Cambria Math" w:eastAsiaTheme="minorEastAsia"/>
+                  <w:rFonts w:ascii="Cambria Math" w:eastAsiaTheme="minorEastAsia" w:hAnsi="Cambria Math"/>
                   <w:lang w:eastAsia="zh-CN"/>
                 </w:rPr>
                 <m:t>O</m:t>
@@ -2831,7 +3130,7 @@
                 <m:dPr>
                   <m:ctrlPr>
                     <w:rPr>
-                      <w:rFonts w:ascii="Cambria Math" w:hAnsi="Cambria Math" w:eastAsiaTheme="minorEastAsia"/>
+                      <w:rFonts w:ascii="Cambria Math" w:eastAsiaTheme="minorEastAsia" w:hAnsi="Cambria Math"/>
                       <w:i/>
                       <w:lang w:eastAsia="zh-CN"/>
                     </w:rPr>
@@ -2840,7 +3139,7 @@
                 <m:e>
                   <m:r>
                     <w:rPr>
-                      <w:rFonts w:ascii="Cambria Math" w:hAnsi="Cambria Math" w:eastAsiaTheme="minorEastAsia"/>
+                      <w:rFonts w:ascii="Cambria Math" w:eastAsiaTheme="minorEastAsia" w:hAnsi="Cambria Math"/>
                       <w:lang w:eastAsia="zh-CN"/>
                     </w:rPr>
                     <m:t>n</m:t>
@@ -2930,30 +3229,62 @@
           <w:rFonts w:eastAsiaTheme="minorEastAsia"/>
           <w:lang w:eastAsia="zh-CN"/>
         </w:rPr>
-        <w:t>Now, let's change our thinking. If the calculation starts with Fib(0) and Fib(1), we can know Fib(2), then we can know Fib(3), and so on, we can know Fib(n). This is a kind of inductive, that is, the main thinking of the bottom-up approach of DP.</w:t>
-      </w:r>
-    </w:p>
-    <w:p>
-      <w:pPr>
-        <w:rPr>
-          <w:rFonts w:eastAsiaTheme="minorEastAsia"/>
-          <w:lang w:eastAsia="zh-CN"/>
-        </w:rPr>
-      </w:pPr>
-    </w:p>
-    <w:p>
-      <w:pPr>
-        <w:rPr>
-          <w:rFonts w:eastAsiaTheme="minorEastAsia"/>
-          <w:lang w:eastAsia="zh-CN"/>
-        </w:rPr>
-      </w:pPr>
-      <w:r>
-        <w:rPr>
-          <w:rFonts w:eastAsiaTheme="minorEastAsia"/>
-          <w:lang w:eastAsia="zh-CN"/>
-        </w:rPr>
-        <w:t>This approach is different from the top-down approach of DP. Consider the same problem with top-down. In order to calculate Fib(n), you first need to calculate Fib(n-1) and Fib(n-2), and then in order to get Fib(n-1), you need to calculate Fib(n-2) and Fib(n-3), and so on, and terminate when you reach Fib(1) or Fib(0).</w:t>
+        <w:t xml:space="preserve">Now, let's change our thinking. If the calculation starts with </w:t>
+      </w:r>
+      <w:proofErr w:type="gramStart"/>
+      <w:r>
+        <w:rPr>
+          <w:rFonts w:eastAsiaTheme="minorEastAsia"/>
+          <w:lang w:eastAsia="zh-CN"/>
+        </w:rPr>
+        <w:t>Fib(</w:t>
+      </w:r>
+      <w:proofErr w:type="gramEnd"/>
+      <w:r>
+        <w:rPr>
+          <w:rFonts w:eastAsiaTheme="minorEastAsia"/>
+          <w:lang w:eastAsia="zh-CN"/>
+        </w:rPr>
+        <w:t>0) and Fib(1), we can know Fib(2), then we can know Fib(3), and so on, we can know Fib(n). This is a kind of inductive, that is, the main thinking of the bottom-up approach of DP.</w:t>
+      </w:r>
+    </w:p>
+    <w:p>
+      <w:pPr>
+        <w:rPr>
+          <w:rFonts w:eastAsiaTheme="minorEastAsia"/>
+          <w:lang w:eastAsia="zh-CN"/>
+        </w:rPr>
+      </w:pPr>
+    </w:p>
+    <w:p>
+      <w:pPr>
+        <w:rPr>
+          <w:rFonts w:eastAsiaTheme="minorEastAsia"/>
+          <w:lang w:eastAsia="zh-CN"/>
+        </w:rPr>
+      </w:pPr>
+      <w:r>
+        <w:rPr>
+          <w:rFonts w:eastAsiaTheme="minorEastAsia"/>
+          <w:lang w:eastAsia="zh-CN"/>
+        </w:rPr>
+        <w:t xml:space="preserve">This approach is different from the top-down approach of DP. Consider the same problem with top-down. In order to calculate Fib(n), you first need to calculate Fib(n-1) and Fib(n-2), and then in order to get Fib(n-1), you need to calculate Fib(n-2) and Fib(n-3), and so on, and terminate when you reach </w:t>
+      </w:r>
+      <w:proofErr w:type="gramStart"/>
+      <w:r>
+        <w:rPr>
+          <w:rFonts w:eastAsiaTheme="minorEastAsia"/>
+          <w:lang w:eastAsia="zh-CN"/>
+        </w:rPr>
+        <w:t>Fib(</w:t>
+      </w:r>
+      <w:proofErr w:type="gramEnd"/>
+      <w:r>
+        <w:rPr>
+          <w:rFonts w:eastAsiaTheme="minorEastAsia"/>
+          <w:lang w:eastAsia="zh-CN"/>
+        </w:rPr>
+        <w:t>1) or Fib(0).</w:t>
       </w:r>
     </w:p>
     <w:p>
@@ -2999,6 +3330,7 @@
         <w:rPr>
           <w:noProof/>
         </w:rPr>
+        <w:lastRenderedPageBreak/>
         <w:drawing>
           <wp:inline distT="0" distB="0" distL="0" distR="0" wp14:anchorId="3C5E7620" wp14:editId="0EE68C29">
             <wp:extent cx="3524250" cy="2562225"/>
@@ -3106,7 +3438,23 @@
           <w:rFonts w:eastAsiaTheme="minorEastAsia"/>
           <w:lang w:eastAsia="zh-CN"/>
         </w:rPr>
-        <w:t xml:space="preserve"> Can you further reduce the space complexity to O(1)?</w:t>
+        <w:t xml:space="preserve"> Can you further reduce the space complexity to </w:t>
+      </w:r>
+      <w:proofErr w:type="gramStart"/>
+      <w:r>
+        <w:rPr>
+          <w:rFonts w:eastAsiaTheme="minorEastAsia"/>
+          <w:lang w:eastAsia="zh-CN"/>
+        </w:rPr>
+        <w:t>O(</w:t>
+      </w:r>
+      <w:proofErr w:type="gramEnd"/>
+      <w:r>
+        <w:rPr>
+          <w:rFonts w:eastAsiaTheme="minorEastAsia"/>
+          <w:lang w:eastAsia="zh-CN"/>
+        </w:rPr>
+        <w:t>1)?</w:t>
       </w:r>
     </w:p>
     <w:p>
@@ -3164,6 +3512,7 @@
           <w:bCs/>
           <w:lang w:eastAsia="zh-CN"/>
         </w:rPr>
+        <w:lastRenderedPageBreak/>
         <w:t xml:space="preserve">Challenge #2 (optional): </w:t>
       </w:r>
       <w:r>
@@ -3196,7 +3545,23 @@
           <w:rFonts w:eastAsiaTheme="minorEastAsia"/>
           <w:lang w:eastAsia="zh-CN"/>
         </w:rPr>
-        <w:t>We have given numbers in form of triangle:</w:t>
+        <w:t xml:space="preserve">We have given numbers in </w:t>
+      </w:r>
+      <w:proofErr w:type="gramStart"/>
+      <w:r>
+        <w:rPr>
+          <w:rFonts w:eastAsiaTheme="minorEastAsia"/>
+          <w:lang w:eastAsia="zh-CN"/>
+        </w:rPr>
+        <w:t>form</w:t>
+      </w:r>
+      <w:proofErr w:type="gramEnd"/>
+      <w:r>
+        <w:rPr>
+          <w:rFonts w:eastAsiaTheme="minorEastAsia"/>
+          <w:lang w:eastAsia="zh-CN"/>
+        </w:rPr>
+        <w:t xml:space="preserve"> of triangle:</w:t>
       </w:r>
     </w:p>
     <w:p>
@@ -3244,12 +3609,6 @@
           <w:lang w:eastAsia="zh-CN"/>
         </w:rPr>
         <w:tab/>
-      </w:r>
-      <w:r>
-        <w:rPr>
-          <w:rFonts w:eastAsiaTheme="minorEastAsia"/>
-          <w:lang w:eastAsia="zh-CN"/>
-        </w:rPr>
         <w:t>8</w:t>
       </w:r>
     </w:p>
@@ -3274,12 +3633,6 @@
           <w:lang w:eastAsia="zh-CN"/>
         </w:rPr>
         <w:tab/>
-      </w:r>
-      <w:r>
-        <w:rPr>
-          <w:rFonts w:eastAsiaTheme="minorEastAsia"/>
-          <w:lang w:eastAsia="zh-CN"/>
-        </w:rPr>
         <w:t>1</w:t>
       </w:r>
       <w:r>
@@ -3288,12 +3641,6 @@
           <w:lang w:eastAsia="zh-CN"/>
         </w:rPr>
         <w:tab/>
-      </w:r>
-      <w:r>
-        <w:rPr>
-          <w:rFonts w:eastAsiaTheme="minorEastAsia"/>
-          <w:lang w:eastAsia="zh-CN"/>
-        </w:rPr>
         <w:t>0</w:t>
       </w:r>
     </w:p>
@@ -3318,12 +3665,6 @@
           <w:lang w:eastAsia="zh-CN"/>
         </w:rPr>
         <w:tab/>
-      </w:r>
-      <w:r>
-        <w:rPr>
-          <w:rFonts w:eastAsiaTheme="minorEastAsia"/>
-          <w:lang w:eastAsia="zh-CN"/>
-        </w:rPr>
         <w:t>7</w:t>
       </w:r>
       <w:r>
@@ -3332,12 +3673,6 @@
           <w:lang w:eastAsia="zh-CN"/>
         </w:rPr>
         <w:tab/>
-      </w:r>
-      <w:r>
-        <w:rPr>
-          <w:rFonts w:eastAsiaTheme="minorEastAsia"/>
-          <w:lang w:eastAsia="zh-CN"/>
-        </w:rPr>
         <w:t>4</w:t>
       </w:r>
       <w:r>
@@ -3346,12 +3681,6 @@
           <w:lang w:eastAsia="zh-CN"/>
         </w:rPr>
         <w:tab/>
-      </w:r>
-      <w:r>
-        <w:rPr>
-          <w:rFonts w:eastAsiaTheme="minorEastAsia"/>
-          <w:lang w:eastAsia="zh-CN"/>
-        </w:rPr>
         <w:t>4</w:t>
       </w:r>
     </w:p>
@@ -3376,12 +3705,6 @@
           <w:lang w:eastAsia="zh-CN"/>
         </w:rPr>
         <w:tab/>
-      </w:r>
-      <w:r>
-        <w:rPr>
-          <w:rFonts w:eastAsiaTheme="minorEastAsia"/>
-          <w:lang w:eastAsia="zh-CN"/>
-        </w:rPr>
         <w:t>5</w:t>
       </w:r>
       <w:r>
@@ -3390,12 +3713,6 @@
           <w:lang w:eastAsia="zh-CN"/>
         </w:rPr>
         <w:tab/>
-      </w:r>
-      <w:r>
-        <w:rPr>
-          <w:rFonts w:eastAsiaTheme="minorEastAsia"/>
-          <w:lang w:eastAsia="zh-CN"/>
-        </w:rPr>
         <w:t>2</w:t>
       </w:r>
       <w:r>
@@ -3404,12 +3721,6 @@
           <w:lang w:eastAsia="zh-CN"/>
         </w:rPr>
         <w:tab/>
-      </w:r>
-      <w:r>
-        <w:rPr>
-          <w:rFonts w:eastAsiaTheme="minorEastAsia"/>
-          <w:lang w:eastAsia="zh-CN"/>
-        </w:rPr>
         <w:t>6</w:t>
       </w:r>
       <w:r>
@@ -3418,12 +3729,6 @@
           <w:lang w:eastAsia="zh-CN"/>
         </w:rPr>
         <w:tab/>
-      </w:r>
-      <w:r>
-        <w:rPr>
-          <w:rFonts w:eastAsiaTheme="minorEastAsia"/>
-          <w:lang w:eastAsia="zh-CN"/>
-        </w:rPr>
         <w:t>5</w:t>
       </w:r>
     </w:p>
@@ -3680,6 +3985,7 @@
           <w:szCs w:val="36"/>
           <w:lang w:eastAsia="zh-CN"/>
         </w:rPr>
+        <w:lastRenderedPageBreak/>
         <w:t xml:space="preserve">Push Your Work to </w:t>
       </w:r>
       <w:r>
@@ -3811,8 +4117,17 @@
           <w:rFonts w:eastAsiaTheme="minorEastAsia"/>
           <w:lang w:eastAsia="zh-CN"/>
         </w:rPr>
-        <w:t>repository folder. (i.e</w:t>
-      </w:r>
+        <w:t>repository folder. (</w:t>
+      </w:r>
+      <w:proofErr w:type="spellStart"/>
+      <w:r>
+        <w:rPr>
+          <w:rFonts w:eastAsiaTheme="minorEastAsia"/>
+          <w:lang w:eastAsia="zh-CN"/>
+        </w:rPr>
+        <w:t>i.e</w:t>
+      </w:r>
+      <w:proofErr w:type="spellEnd"/>
       <w:r>
         <w:rPr>
           <w:rFonts w:eastAsiaTheme="minorEastAsia"/>
@@ -3864,7 +4179,7 @@
           <w:lang w:eastAsia="zh-CN"/>
         </w:rPr>
       </w:pPr>
-      <w:bookmarkStart w:name="_Hlk60847952" w:id="1"/>
+      <w:bookmarkStart w:id="1" w:name="_Hlk60847952"/>
       <w:r>
         <w:rPr>
           <w:rFonts w:eastAsiaTheme="minorEastAsia"/>
@@ -3895,64 +4210,74 @@
     <w:p>
       <w:pPr>
         <w:rPr>
-          <w:rFonts w:ascii="Consolas" w:hAnsi="Consolas" w:cs="Consolas" w:eastAsiaTheme="minorEastAsia"/>
-          <w:lang w:eastAsia="zh-CN"/>
-        </w:rPr>
-      </w:pPr>
-      <w:r>
-        <w:rPr>
-          <w:rFonts w:ascii="Consolas" w:hAnsi="Consolas" w:cs="Consolas" w:eastAsiaTheme="minorEastAsia"/>
+          <w:rFonts w:ascii="Consolas" w:eastAsiaTheme="minorEastAsia" w:hAnsi="Consolas" w:cs="Consolas"/>
+          <w:lang w:eastAsia="zh-CN"/>
+        </w:rPr>
+      </w:pPr>
+      <w:r>
+        <w:rPr>
+          <w:rFonts w:ascii="Consolas" w:eastAsiaTheme="minorEastAsia" w:hAnsi="Consolas" w:cs="Consolas"/>
           <w:lang w:eastAsia="zh-CN"/>
         </w:rPr>
         <w:t>&gt;&gt;</w:t>
       </w:r>
       <w:r>
         <w:rPr>
-          <w:rFonts w:ascii="Consolas" w:hAnsi="Consolas" w:cs="Consolas" w:eastAsiaTheme="minorEastAsia"/>
+          <w:rFonts w:ascii="Consolas" w:eastAsiaTheme="minorEastAsia" w:hAnsi="Consolas" w:cs="Consolas"/>
           <w:lang w:eastAsia="zh-CN"/>
         </w:rPr>
         <w:t>&gt;</w:t>
       </w:r>
       <w:r>
         <w:rPr>
-          <w:rFonts w:ascii="Consolas" w:hAnsi="Consolas" w:cs="Consolas" w:eastAsiaTheme="minorEastAsia"/>
+          <w:rFonts w:ascii="Consolas" w:eastAsiaTheme="minorEastAsia" w:hAnsi="Consolas" w:cs="Consolas"/>
           <w:lang w:eastAsia="zh-CN"/>
         </w:rPr>
         <w:t xml:space="preserve"> </w:t>
       </w:r>
       <w:r>
         <w:rPr>
-          <w:rFonts w:ascii="Consolas" w:hAnsi="Consolas" w:cs="Consolas" w:eastAsiaTheme="minorEastAsia"/>
+          <w:rFonts w:ascii="Consolas" w:eastAsiaTheme="minorEastAsia" w:hAnsi="Consolas" w:cs="Consolas"/>
           <w:color w:val="0070C0"/>
           <w:lang w:eastAsia="zh-CN"/>
         </w:rPr>
-        <w:t>git add .</w:t>
-      </w:r>
-    </w:p>
-    <w:p>
-      <w:pPr>
-        <w:rPr>
-          <w:rFonts w:ascii="Consolas" w:hAnsi="Consolas" w:cs="Consolas" w:eastAsiaTheme="minorEastAsia"/>
-          <w:lang w:eastAsia="zh-CN"/>
-        </w:rPr>
-      </w:pPr>
-      <w:r>
-        <w:rPr>
-          <w:rFonts w:ascii="Consolas" w:hAnsi="Consolas" w:cs="Consolas" w:eastAsiaTheme="minorEastAsia"/>
+        <w:t xml:space="preserve">git </w:t>
+      </w:r>
+      <w:proofErr w:type="gramStart"/>
+      <w:r>
+        <w:rPr>
+          <w:rFonts w:ascii="Consolas" w:eastAsiaTheme="minorEastAsia" w:hAnsi="Consolas" w:cs="Consolas"/>
+          <w:color w:val="0070C0"/>
+          <w:lang w:eastAsia="zh-CN"/>
+        </w:rPr>
+        <w:t>add .</w:t>
+      </w:r>
+      <w:proofErr w:type="gramEnd"/>
+    </w:p>
+    <w:p>
+      <w:pPr>
+        <w:rPr>
+          <w:rFonts w:ascii="Consolas" w:eastAsiaTheme="minorEastAsia" w:hAnsi="Consolas" w:cs="Consolas"/>
+          <w:lang w:eastAsia="zh-CN"/>
+        </w:rPr>
+      </w:pPr>
+      <w:r>
+        <w:rPr>
+          <w:rFonts w:ascii="Consolas" w:eastAsiaTheme="minorEastAsia" w:hAnsi="Consolas" w:cs="Consolas"/>
           <w:lang w:eastAsia="zh-CN"/>
         </w:rPr>
         <w:t>&gt;&gt;</w:t>
       </w:r>
       <w:r>
         <w:rPr>
-          <w:rFonts w:ascii="Consolas" w:hAnsi="Consolas" w:cs="Consolas" w:eastAsiaTheme="minorEastAsia"/>
+          <w:rFonts w:ascii="Consolas" w:eastAsiaTheme="minorEastAsia" w:hAnsi="Consolas" w:cs="Consolas"/>
           <w:lang w:eastAsia="zh-CN"/>
         </w:rPr>
         <w:t xml:space="preserve">&gt; </w:t>
       </w:r>
       <w:r>
         <w:rPr>
-          <w:rFonts w:ascii="Consolas" w:hAnsi="Consolas" w:cs="Consolas" w:eastAsiaTheme="minorEastAsia"/>
+          <w:rFonts w:ascii="Consolas" w:eastAsiaTheme="minorEastAsia" w:hAnsi="Consolas" w:cs="Consolas"/>
           <w:color w:val="0070C0"/>
           <w:lang w:eastAsia="zh-CN"/>
         </w:rPr>
@@ -3960,7 +4285,7 @@
       </w:r>
       <w:r>
         <w:rPr>
-          <w:rFonts w:ascii="Consolas" w:hAnsi="Consolas" w:cs="Consolas" w:eastAsiaTheme="minorEastAsia"/>
+          <w:rFonts w:ascii="Consolas" w:eastAsiaTheme="minorEastAsia" w:hAnsi="Consolas" w:cs="Consolas"/>
           <w:color w:val="0070C0"/>
           <w:lang w:eastAsia="zh-CN"/>
         </w:rPr>
@@ -3968,7 +4293,7 @@
       </w:r>
       <w:r>
         <w:rPr>
-          <w:rFonts w:ascii="Consolas" w:hAnsi="Consolas" w:cs="Consolas" w:eastAsiaTheme="minorEastAsia"/>
+          <w:rFonts w:ascii="Consolas" w:eastAsiaTheme="minorEastAsia" w:hAnsi="Consolas" w:cs="Consolas"/>
           <w:color w:val="0070C0"/>
           <w:lang w:eastAsia="zh-CN"/>
         </w:rPr>
@@ -3976,7 +4301,7 @@
       </w:r>
       <w:r>
         <w:rPr>
-          <w:rFonts w:ascii="Consolas" w:hAnsi="Consolas" w:cs="Consolas" w:eastAsiaTheme="minorEastAsia"/>
+          <w:rFonts w:ascii="Consolas" w:eastAsiaTheme="minorEastAsia" w:hAnsi="Consolas" w:cs="Consolas"/>
           <w:color w:val="0070C0"/>
           <w:lang w:eastAsia="zh-CN"/>
         </w:rPr>
@@ -3984,7 +4309,7 @@
       </w:r>
       <w:r>
         <w:rPr>
-          <w:rFonts w:ascii="Consolas" w:hAnsi="Consolas" w:cs="Consolas" w:eastAsiaTheme="minorEastAsia"/>
+          <w:rFonts w:ascii="Consolas" w:eastAsiaTheme="minorEastAsia" w:hAnsi="Consolas" w:cs="Consolas"/>
           <w:color w:val="0070C0"/>
           <w:lang w:eastAsia="zh-CN"/>
         </w:rPr>
@@ -3992,7 +4317,7 @@
       </w:r>
       <w:r>
         <w:rPr>
-          <w:rFonts w:ascii="Consolas" w:hAnsi="Consolas" w:cs="Consolas" w:eastAsiaTheme="minorEastAsia"/>
+          <w:rFonts w:ascii="Consolas" w:eastAsiaTheme="minorEastAsia" w:hAnsi="Consolas" w:cs="Consolas"/>
           <w:color w:val="0070C0"/>
           <w:lang w:eastAsia="zh-CN"/>
         </w:rPr>
@@ -4000,57 +4325,77 @@
       </w:r>
       <w:r>
         <w:rPr>
-          <w:rFonts w:ascii="Consolas" w:hAnsi="Consolas" w:cs="Consolas" w:eastAsiaTheme="minorEastAsia"/>
+          <w:rFonts w:ascii="Consolas" w:eastAsiaTheme="minorEastAsia" w:hAnsi="Consolas" w:cs="Consolas"/>
           <w:color w:val="0070C0"/>
           <w:lang w:eastAsia="zh-CN"/>
         </w:rPr>
-        <w:t xml:space="preserve"> - YourName</w:t>
-      </w:r>
-      <w:r>
-        <w:rPr>
-          <w:rFonts w:ascii="Consolas" w:hAnsi="Consolas" w:cs="Consolas" w:eastAsiaTheme="minorEastAsia"/>
+        <w:t xml:space="preserve"> - </w:t>
+      </w:r>
+      <w:proofErr w:type="spellStart"/>
+      <w:r>
+        <w:rPr>
+          <w:rFonts w:ascii="Consolas" w:eastAsiaTheme="minorEastAsia" w:hAnsi="Consolas" w:cs="Consolas"/>
           <w:color w:val="0070C0"/>
           <w:lang w:eastAsia="zh-CN"/>
         </w:rPr>
+        <w:t>YourName</w:t>
+      </w:r>
+      <w:proofErr w:type="spellEnd"/>
+      <w:r>
+        <w:rPr>
+          <w:rFonts w:ascii="Consolas" w:eastAsiaTheme="minorEastAsia" w:hAnsi="Consolas" w:cs="Consolas"/>
+          <w:color w:val="0070C0"/>
+          <w:lang w:eastAsia="zh-CN"/>
+        </w:rPr>
         <w:t>"</w:t>
       </w:r>
     </w:p>
     <w:p>
       <w:pPr>
         <w:rPr>
-          <w:rFonts w:ascii="Consolas" w:hAnsi="Consolas" w:cs="Consolas" w:eastAsiaTheme="minorEastAsia"/>
+          <w:rFonts w:ascii="Consolas" w:eastAsiaTheme="minorEastAsia" w:hAnsi="Consolas" w:cs="Consolas"/>
           <w:color w:val="0070C0"/>
           <w:lang w:eastAsia="zh-CN"/>
         </w:rPr>
       </w:pPr>
       <w:r>
         <w:rPr>
-          <w:rFonts w:ascii="Consolas" w:hAnsi="Consolas" w:cs="Consolas" w:eastAsiaTheme="minorEastAsia"/>
+          <w:rFonts w:ascii="Consolas" w:eastAsiaTheme="minorEastAsia" w:hAnsi="Consolas" w:cs="Consolas"/>
           <w:lang w:eastAsia="zh-CN"/>
         </w:rPr>
         <w:t>&gt;</w:t>
       </w:r>
       <w:r>
         <w:rPr>
-          <w:rFonts w:ascii="Consolas" w:hAnsi="Consolas" w:cs="Consolas" w:eastAsiaTheme="minorEastAsia"/>
+          <w:rFonts w:ascii="Consolas" w:eastAsiaTheme="minorEastAsia" w:hAnsi="Consolas" w:cs="Consolas"/>
           <w:lang w:eastAsia="zh-CN"/>
         </w:rPr>
         <w:t>&gt;&gt;</w:t>
       </w:r>
       <w:r>
         <w:rPr>
-          <w:rFonts w:ascii="Consolas" w:hAnsi="Consolas" w:cs="Consolas" w:eastAsiaTheme="minorEastAsia"/>
+          <w:rFonts w:ascii="Consolas" w:eastAsiaTheme="minorEastAsia" w:hAnsi="Consolas" w:cs="Consolas"/>
           <w:lang w:eastAsia="zh-CN"/>
         </w:rPr>
         <w:t xml:space="preserve"> </w:t>
       </w:r>
-      <w:r>
-        <w:rPr>
-          <w:rFonts w:ascii="Consolas" w:hAnsi="Consolas" w:cs="Consolas" w:eastAsiaTheme="minorEastAsia"/>
+      <w:proofErr w:type="gramStart"/>
+      <w:r>
+        <w:rPr>
+          <w:rFonts w:ascii="Consolas" w:eastAsiaTheme="minorEastAsia" w:hAnsi="Consolas" w:cs="Consolas"/>
           <w:color w:val="0070C0"/>
           <w:lang w:eastAsia="zh-CN"/>
         </w:rPr>
-        <w:t>git push origin master</w:t>
+        <w:t>git</w:t>
+      </w:r>
+      <w:proofErr w:type="gramEnd"/>
+      <w:r>
+        <w:rPr>
+          <w:rFonts w:ascii="Consolas" w:eastAsiaTheme="minorEastAsia" w:hAnsi="Consolas" w:cs="Consolas"/>
+          <w:color w:val="0070C0"/>
+          <w:lang w:eastAsia="zh-CN"/>
+        </w:rPr>
+        <w:t xml:space="preserve"> push origin master</w:t>
       </w:r>
     </w:p>
     <w:p>
@@ -4081,7 +4426,7 @@
     </w:p>
     <w:sectPr>
       <w:footerReference w:type="default" r:id="rId20"/>
-      <w:pgSz w:w="11906" w:h="16838" w:orient="portrait"/>
+      <w:pgSz w:w="11906" w:h="16838"/>
       <w:pgMar w:top="1440" w:right="1800" w:bottom="1440" w:left="1800" w:header="720" w:footer="720" w:gutter="0"/>
       <w:cols w:space="720"/>
       <w:docGrid w:type="lines" w:linePitch="312"/>
@@ -4202,7 +4547,7 @@
         <w:ind w:left="360" w:hanging="360"/>
       </w:pPr>
       <w:rPr>
-        <w:rFonts w:hint="default" w:ascii="Symbol" w:hAnsi="Symbol"/>
+        <w:rFonts w:ascii="Symbol" w:hAnsi="Symbol" w:hint="default"/>
       </w:rPr>
     </w:lvl>
     <w:lvl w:ilvl="1" w:tplc="04090003" w:tentative="1">
@@ -4214,7 +4559,7 @@
         <w:ind w:left="1080" w:hanging="360"/>
       </w:pPr>
       <w:rPr>
-        <w:rFonts w:hint="default" w:ascii="Courier New" w:hAnsi="Courier New" w:cs="Courier New"/>
+        <w:rFonts w:ascii="Courier New" w:hAnsi="Courier New" w:cs="Courier New" w:hint="default"/>
       </w:rPr>
     </w:lvl>
     <w:lvl w:ilvl="2" w:tplc="04090005" w:tentative="1">
@@ -4226,7 +4571,7 @@
         <w:ind w:left="1800" w:hanging="360"/>
       </w:pPr>
       <w:rPr>
-        <w:rFonts w:hint="default" w:ascii="Wingdings" w:hAnsi="Wingdings"/>
+        <w:rFonts w:ascii="Wingdings" w:hAnsi="Wingdings" w:hint="default"/>
       </w:rPr>
     </w:lvl>
     <w:lvl w:ilvl="3" w:tplc="04090001" w:tentative="1">
@@ -4238,7 +4583,7 @@
         <w:ind w:left="2520" w:hanging="360"/>
       </w:pPr>
       <w:rPr>
-        <w:rFonts w:hint="default" w:ascii="Symbol" w:hAnsi="Symbol"/>
+        <w:rFonts w:ascii="Symbol" w:hAnsi="Symbol" w:hint="default"/>
       </w:rPr>
     </w:lvl>
     <w:lvl w:ilvl="4" w:tplc="04090003" w:tentative="1">
@@ -4250,7 +4595,7 @@
         <w:ind w:left="3240" w:hanging="360"/>
       </w:pPr>
       <w:rPr>
-        <w:rFonts w:hint="default" w:ascii="Courier New" w:hAnsi="Courier New" w:cs="Courier New"/>
+        <w:rFonts w:ascii="Courier New" w:hAnsi="Courier New" w:cs="Courier New" w:hint="default"/>
       </w:rPr>
     </w:lvl>
     <w:lvl w:ilvl="5" w:tplc="04090005" w:tentative="1">
@@ -4262,7 +4607,7 @@
         <w:ind w:left="3960" w:hanging="360"/>
       </w:pPr>
       <w:rPr>
-        <w:rFonts w:hint="default" w:ascii="Wingdings" w:hAnsi="Wingdings"/>
+        <w:rFonts w:ascii="Wingdings" w:hAnsi="Wingdings" w:hint="default"/>
       </w:rPr>
     </w:lvl>
     <w:lvl w:ilvl="6" w:tplc="04090001" w:tentative="1">
@@ -4274,7 +4619,7 @@
         <w:ind w:left="4680" w:hanging="360"/>
       </w:pPr>
       <w:rPr>
-        <w:rFonts w:hint="default" w:ascii="Symbol" w:hAnsi="Symbol"/>
+        <w:rFonts w:ascii="Symbol" w:hAnsi="Symbol" w:hint="default"/>
       </w:rPr>
     </w:lvl>
     <w:lvl w:ilvl="7" w:tplc="04090003" w:tentative="1">
@@ -4286,7 +4631,7 @@
         <w:ind w:left="5400" w:hanging="360"/>
       </w:pPr>
       <w:rPr>
-        <w:rFonts w:hint="default" w:ascii="Courier New" w:hAnsi="Courier New" w:cs="Courier New"/>
+        <w:rFonts w:ascii="Courier New" w:hAnsi="Courier New" w:cs="Courier New" w:hint="default"/>
       </w:rPr>
     </w:lvl>
     <w:lvl w:ilvl="8" w:tplc="04090005" w:tentative="1">
@@ -4298,7 +4643,7 @@
         <w:ind w:left="6120" w:hanging="360"/>
       </w:pPr>
       <w:rPr>
-        <w:rFonts w:hint="default" w:ascii="Wingdings" w:hAnsi="Wingdings"/>
+        <w:rFonts w:ascii="Wingdings" w:hAnsi="Wingdings" w:hint="default"/>
       </w:rPr>
     </w:lvl>
   </w:abstractNum>
@@ -4401,7 +4746,7 @@
         <w:ind w:left="420" w:hanging="420"/>
       </w:pPr>
       <w:rPr>
-        <w:rFonts w:hint="default" w:ascii="Wingdings" w:hAnsi="Wingdings"/>
+        <w:rFonts w:ascii="Wingdings" w:hAnsi="Wingdings" w:hint="default"/>
       </w:rPr>
     </w:lvl>
     <w:lvl w:ilvl="1" w:tplc="04090003" w:tentative="1">
@@ -4413,7 +4758,7 @@
         <w:ind w:left="840" w:hanging="420"/>
       </w:pPr>
       <w:rPr>
-        <w:rFonts w:hint="default" w:ascii="Wingdings" w:hAnsi="Wingdings"/>
+        <w:rFonts w:ascii="Wingdings" w:hAnsi="Wingdings" w:hint="default"/>
       </w:rPr>
     </w:lvl>
     <w:lvl w:ilvl="2" w:tplc="04090005" w:tentative="1">
@@ -4425,7 +4770,7 @@
         <w:ind w:left="1260" w:hanging="420"/>
       </w:pPr>
       <w:rPr>
-        <w:rFonts w:hint="default" w:ascii="Wingdings" w:hAnsi="Wingdings"/>
+        <w:rFonts w:ascii="Wingdings" w:hAnsi="Wingdings" w:hint="default"/>
       </w:rPr>
     </w:lvl>
     <w:lvl w:ilvl="3" w:tplc="04090001" w:tentative="1">
@@ -4437,7 +4782,7 @@
         <w:ind w:left="1680" w:hanging="420"/>
       </w:pPr>
       <w:rPr>
-        <w:rFonts w:hint="default" w:ascii="Wingdings" w:hAnsi="Wingdings"/>
+        <w:rFonts w:ascii="Wingdings" w:hAnsi="Wingdings" w:hint="default"/>
       </w:rPr>
     </w:lvl>
     <w:lvl w:ilvl="4" w:tplc="04090003" w:tentative="1">
@@ -4449,7 +4794,7 @@
         <w:ind w:left="2100" w:hanging="420"/>
       </w:pPr>
       <w:rPr>
-        <w:rFonts w:hint="default" w:ascii="Wingdings" w:hAnsi="Wingdings"/>
+        <w:rFonts w:ascii="Wingdings" w:hAnsi="Wingdings" w:hint="default"/>
       </w:rPr>
     </w:lvl>
     <w:lvl w:ilvl="5" w:tplc="04090005" w:tentative="1">
@@ -4461,7 +4806,7 @@
         <w:ind w:left="2520" w:hanging="420"/>
       </w:pPr>
       <w:rPr>
-        <w:rFonts w:hint="default" w:ascii="Wingdings" w:hAnsi="Wingdings"/>
+        <w:rFonts w:ascii="Wingdings" w:hAnsi="Wingdings" w:hint="default"/>
       </w:rPr>
     </w:lvl>
     <w:lvl w:ilvl="6" w:tplc="04090001" w:tentative="1">
@@ -4473,7 +4818,7 @@
         <w:ind w:left="2940" w:hanging="420"/>
       </w:pPr>
       <w:rPr>
-        <w:rFonts w:hint="default" w:ascii="Wingdings" w:hAnsi="Wingdings"/>
+        <w:rFonts w:ascii="Wingdings" w:hAnsi="Wingdings" w:hint="default"/>
       </w:rPr>
     </w:lvl>
     <w:lvl w:ilvl="7" w:tplc="04090003" w:tentative="1">
@@ -4485,7 +4830,7 @@
         <w:ind w:left="3360" w:hanging="420"/>
       </w:pPr>
       <w:rPr>
-        <w:rFonts w:hint="default" w:ascii="Wingdings" w:hAnsi="Wingdings"/>
+        <w:rFonts w:ascii="Wingdings" w:hAnsi="Wingdings" w:hint="default"/>
       </w:rPr>
     </w:lvl>
     <w:lvl w:ilvl="8" w:tplc="04090005" w:tentative="1">
@@ -4497,7 +4842,7 @@
         <w:ind w:left="3780" w:hanging="420"/>
       </w:pPr>
       <w:rPr>
-        <w:rFonts w:hint="default" w:ascii="Wingdings" w:hAnsi="Wingdings"/>
+        <w:rFonts w:ascii="Wingdings" w:hAnsi="Wingdings" w:hint="default"/>
       </w:rPr>
     </w:lvl>
   </w:abstractNum>
@@ -4514,7 +4859,7 @@
         <w:ind w:left="420" w:hanging="420"/>
       </w:pPr>
       <w:rPr>
-        <w:rFonts w:hint="default" w:ascii="Wingdings" w:hAnsi="Wingdings"/>
+        <w:rFonts w:ascii="Wingdings" w:hAnsi="Wingdings" w:hint="default"/>
       </w:rPr>
     </w:lvl>
     <w:lvl w:ilvl="1" w:tplc="04090003" w:tentative="1">
@@ -4526,7 +4871,7 @@
         <w:ind w:left="840" w:hanging="420"/>
       </w:pPr>
       <w:rPr>
-        <w:rFonts w:hint="default" w:ascii="Wingdings" w:hAnsi="Wingdings"/>
+        <w:rFonts w:ascii="Wingdings" w:hAnsi="Wingdings" w:hint="default"/>
       </w:rPr>
     </w:lvl>
     <w:lvl w:ilvl="2" w:tplc="04090005" w:tentative="1">
@@ -4538,7 +4883,7 @@
         <w:ind w:left="1260" w:hanging="420"/>
       </w:pPr>
       <w:rPr>
-        <w:rFonts w:hint="default" w:ascii="Wingdings" w:hAnsi="Wingdings"/>
+        <w:rFonts w:ascii="Wingdings" w:hAnsi="Wingdings" w:hint="default"/>
       </w:rPr>
     </w:lvl>
     <w:lvl w:ilvl="3" w:tplc="04090001" w:tentative="1">
@@ -4550,7 +4895,7 @@
         <w:ind w:left="1680" w:hanging="420"/>
       </w:pPr>
       <w:rPr>
-        <w:rFonts w:hint="default" w:ascii="Wingdings" w:hAnsi="Wingdings"/>
+        <w:rFonts w:ascii="Wingdings" w:hAnsi="Wingdings" w:hint="default"/>
       </w:rPr>
     </w:lvl>
     <w:lvl w:ilvl="4" w:tplc="04090003" w:tentative="1">
@@ -4562,7 +4907,7 @@
         <w:ind w:left="2100" w:hanging="420"/>
       </w:pPr>
       <w:rPr>
-        <w:rFonts w:hint="default" w:ascii="Wingdings" w:hAnsi="Wingdings"/>
+        <w:rFonts w:ascii="Wingdings" w:hAnsi="Wingdings" w:hint="default"/>
       </w:rPr>
     </w:lvl>
     <w:lvl w:ilvl="5" w:tplc="04090005" w:tentative="1">
@@ -4574,7 +4919,7 @@
         <w:ind w:left="2520" w:hanging="420"/>
       </w:pPr>
       <w:rPr>
-        <w:rFonts w:hint="default" w:ascii="Wingdings" w:hAnsi="Wingdings"/>
+        <w:rFonts w:ascii="Wingdings" w:hAnsi="Wingdings" w:hint="default"/>
       </w:rPr>
     </w:lvl>
     <w:lvl w:ilvl="6" w:tplc="04090001" w:tentative="1">
@@ -4586,7 +4931,7 @@
         <w:ind w:left="2940" w:hanging="420"/>
       </w:pPr>
       <w:rPr>
-        <w:rFonts w:hint="default" w:ascii="Wingdings" w:hAnsi="Wingdings"/>
+        <w:rFonts w:ascii="Wingdings" w:hAnsi="Wingdings" w:hint="default"/>
       </w:rPr>
     </w:lvl>
     <w:lvl w:ilvl="7" w:tplc="04090003" w:tentative="1">
@@ -4598,7 +4943,7 @@
         <w:ind w:left="3360" w:hanging="420"/>
       </w:pPr>
       <w:rPr>
-        <w:rFonts w:hint="default" w:ascii="Wingdings" w:hAnsi="Wingdings"/>
+        <w:rFonts w:ascii="Wingdings" w:hAnsi="Wingdings" w:hint="default"/>
       </w:rPr>
     </w:lvl>
     <w:lvl w:ilvl="8" w:tplc="04090005" w:tentative="1">
@@ -4610,7 +4955,7 @@
         <w:ind w:left="3780" w:hanging="420"/>
       </w:pPr>
       <w:rPr>
-        <w:rFonts w:hint="default" w:ascii="Wingdings" w:hAnsi="Wingdings"/>
+        <w:rFonts w:ascii="Wingdings" w:hAnsi="Wingdings" w:hint="default"/>
       </w:rPr>
     </w:lvl>
   </w:abstractNum>
@@ -4627,7 +4972,7 @@
         <w:ind w:left="720" w:hanging="360"/>
       </w:pPr>
       <w:rPr>
-        <w:rFonts w:hint="default" w:ascii="Symbol" w:hAnsi="Symbol"/>
+        <w:rFonts w:ascii="Symbol" w:hAnsi="Symbol" w:hint="default"/>
       </w:rPr>
     </w:lvl>
     <w:lvl w:ilvl="1" w:tplc="F79CD7D8">
@@ -4639,7 +4984,7 @@
         <w:ind w:left="1440" w:hanging="360"/>
       </w:pPr>
       <w:rPr>
-        <w:rFonts w:hint="default" w:ascii="Courier New" w:hAnsi="Courier New" w:cs="Courier New"/>
+        <w:rFonts w:ascii="Courier New" w:hAnsi="Courier New" w:cs="Courier New" w:hint="default"/>
       </w:rPr>
     </w:lvl>
     <w:lvl w:ilvl="2" w:tplc="2DC0A8CC">
@@ -4651,7 +4996,7 @@
         <w:ind w:left="2160" w:hanging="360"/>
       </w:pPr>
       <w:rPr>
-        <w:rFonts w:hint="default" w:ascii="Wingdings" w:hAnsi="Wingdings"/>
+        <w:rFonts w:ascii="Wingdings" w:hAnsi="Wingdings" w:hint="default"/>
       </w:rPr>
     </w:lvl>
     <w:lvl w:ilvl="3" w:tplc="2A4E3CE0">
@@ -4663,7 +5008,7 @@
         <w:ind w:left="2880" w:hanging="360"/>
       </w:pPr>
       <w:rPr>
-        <w:rFonts w:hint="default" w:ascii="Symbol" w:hAnsi="Symbol"/>
+        <w:rFonts w:ascii="Symbol" w:hAnsi="Symbol" w:hint="default"/>
       </w:rPr>
     </w:lvl>
     <w:lvl w:ilvl="4" w:tplc="E7DCA01A">
@@ -4675,7 +5020,7 @@
         <w:ind w:left="3600" w:hanging="360"/>
       </w:pPr>
       <w:rPr>
-        <w:rFonts w:hint="default" w:ascii="Courier New" w:hAnsi="Courier New" w:cs="Courier New"/>
+        <w:rFonts w:ascii="Courier New" w:hAnsi="Courier New" w:cs="Courier New" w:hint="default"/>
       </w:rPr>
     </w:lvl>
     <w:lvl w:ilvl="5" w:tplc="863E9FAE">
@@ -4687,7 +5032,7 @@
         <w:ind w:left="4320" w:hanging="360"/>
       </w:pPr>
       <w:rPr>
-        <w:rFonts w:hint="default" w:ascii="Wingdings" w:hAnsi="Wingdings"/>
+        <w:rFonts w:ascii="Wingdings" w:hAnsi="Wingdings" w:hint="default"/>
       </w:rPr>
     </w:lvl>
     <w:lvl w:ilvl="6" w:tplc="72382FF4">
@@ -4699,7 +5044,7 @@
         <w:ind w:left="5040" w:hanging="360"/>
       </w:pPr>
       <w:rPr>
-        <w:rFonts w:hint="default" w:ascii="Symbol" w:hAnsi="Symbol"/>
+        <w:rFonts w:ascii="Symbol" w:hAnsi="Symbol" w:hint="default"/>
       </w:rPr>
     </w:lvl>
     <w:lvl w:ilvl="7" w:tplc="268C340E">
@@ -4711,7 +5056,7 @@
         <w:ind w:left="5760" w:hanging="360"/>
       </w:pPr>
       <w:rPr>
-        <w:rFonts w:hint="default" w:ascii="Courier New" w:hAnsi="Courier New" w:cs="Courier New"/>
+        <w:rFonts w:ascii="Courier New" w:hAnsi="Courier New" w:cs="Courier New" w:hint="default"/>
       </w:rPr>
     </w:lvl>
     <w:lvl w:ilvl="8" w:tplc="8C0E94A2">
@@ -4723,7 +5068,7 @@
         <w:ind w:left="6480" w:hanging="360"/>
       </w:pPr>
       <w:rPr>
-        <w:rFonts w:hint="default" w:ascii="Wingdings" w:hAnsi="Wingdings"/>
+        <w:rFonts w:ascii="Wingdings" w:hAnsi="Wingdings" w:hint="default"/>
       </w:rPr>
     </w:lvl>
   </w:abstractNum>
@@ -4829,7 +5174,7 @@
         <w:ind w:left="720" w:hanging="360"/>
       </w:pPr>
       <w:rPr>
-        <w:rFonts w:hint="default" w:ascii="Symbol" w:hAnsi="Symbol"/>
+        <w:rFonts w:ascii="Symbol" w:hAnsi="Symbol" w:hint="default"/>
       </w:rPr>
     </w:lvl>
     <w:lvl w:ilvl="1" w:tplc="689208EE">
@@ -4841,7 +5186,7 @@
         <w:ind w:left="1440" w:hanging="360"/>
       </w:pPr>
       <w:rPr>
-        <w:rFonts w:hint="default" w:ascii="Courier New" w:hAnsi="Courier New"/>
+        <w:rFonts w:ascii="Courier New" w:hAnsi="Courier New" w:hint="default"/>
       </w:rPr>
     </w:lvl>
     <w:lvl w:ilvl="2" w:tplc="12BE66C8">
@@ -4853,7 +5198,7 @@
         <w:ind w:left="2160" w:hanging="360"/>
       </w:pPr>
       <w:rPr>
-        <w:rFonts w:hint="default" w:ascii="Wingdings" w:hAnsi="Wingdings"/>
+        <w:rFonts w:ascii="Wingdings" w:hAnsi="Wingdings" w:hint="default"/>
       </w:rPr>
     </w:lvl>
     <w:lvl w:ilvl="3" w:tplc="80AA85AC">
@@ -4865,7 +5210,7 @@
         <w:ind w:left="2880" w:hanging="360"/>
       </w:pPr>
       <w:rPr>
-        <w:rFonts w:hint="default" w:ascii="Symbol" w:hAnsi="Symbol"/>
+        <w:rFonts w:ascii="Symbol" w:hAnsi="Symbol" w:hint="default"/>
       </w:rPr>
     </w:lvl>
     <w:lvl w:ilvl="4" w:tplc="83C20AAA">
@@ -4877,7 +5222,7 @@
         <w:ind w:left="3600" w:hanging="360"/>
       </w:pPr>
       <w:rPr>
-        <w:rFonts w:hint="default" w:ascii="Courier New" w:hAnsi="Courier New"/>
+        <w:rFonts w:ascii="Courier New" w:hAnsi="Courier New" w:hint="default"/>
       </w:rPr>
     </w:lvl>
     <w:lvl w:ilvl="5" w:tplc="88DE1D26">
@@ -4889,7 +5234,7 @@
         <w:ind w:left="4320" w:hanging="360"/>
       </w:pPr>
       <w:rPr>
-        <w:rFonts w:hint="default" w:ascii="Wingdings" w:hAnsi="Wingdings"/>
+        <w:rFonts w:ascii="Wingdings" w:hAnsi="Wingdings" w:hint="default"/>
       </w:rPr>
     </w:lvl>
     <w:lvl w:ilvl="6" w:tplc="92BE08A8">
@@ -4901,7 +5246,7 @@
         <w:ind w:left="5040" w:hanging="360"/>
       </w:pPr>
       <w:rPr>
-        <w:rFonts w:hint="default" w:ascii="Symbol" w:hAnsi="Symbol"/>
+        <w:rFonts w:ascii="Symbol" w:hAnsi="Symbol" w:hint="default"/>
       </w:rPr>
     </w:lvl>
     <w:lvl w:ilvl="7" w:tplc="57A48722">
@@ -4913,7 +5258,7 @@
         <w:ind w:left="5760" w:hanging="360"/>
       </w:pPr>
       <w:rPr>
-        <w:rFonts w:hint="default" w:ascii="Courier New" w:hAnsi="Courier New"/>
+        <w:rFonts w:ascii="Courier New" w:hAnsi="Courier New" w:hint="default"/>
       </w:rPr>
     </w:lvl>
     <w:lvl w:ilvl="8" w:tplc="9E0EFC8C">
@@ -4925,7 +5270,7 @@
         <w:ind w:left="6480" w:hanging="360"/>
       </w:pPr>
       <w:rPr>
-        <w:rFonts w:hint="default" w:ascii="Wingdings" w:hAnsi="Wingdings"/>
+        <w:rFonts w:ascii="Wingdings" w:hAnsi="Wingdings" w:hint="default"/>
       </w:rPr>
     </w:lvl>
   </w:abstractNum>
@@ -4942,7 +5287,7 @@
         <w:ind w:left="360" w:hanging="360"/>
       </w:pPr>
       <w:rPr>
-        <w:rFonts w:hint="default" w:ascii="Times New Roman" w:hAnsi="Times New Roman" w:cs="Times New Roman" w:eastAsiaTheme="minorEastAsia"/>
+        <w:rFonts w:ascii="Times New Roman" w:eastAsiaTheme="minorEastAsia" w:hAnsi="Times New Roman" w:cs="Times New Roman" w:hint="default"/>
       </w:rPr>
     </w:lvl>
     <w:lvl w:ilvl="1" w:tplc="04090003" w:tentative="1">
@@ -4954,7 +5299,7 @@
         <w:ind w:left="840" w:hanging="420"/>
       </w:pPr>
       <w:rPr>
-        <w:rFonts w:hint="default" w:ascii="Wingdings" w:hAnsi="Wingdings"/>
+        <w:rFonts w:ascii="Wingdings" w:hAnsi="Wingdings" w:hint="default"/>
       </w:rPr>
     </w:lvl>
     <w:lvl w:ilvl="2" w:tplc="04090005" w:tentative="1">
@@ -4966,7 +5311,7 @@
         <w:ind w:left="1260" w:hanging="420"/>
       </w:pPr>
       <w:rPr>
-        <w:rFonts w:hint="default" w:ascii="Wingdings" w:hAnsi="Wingdings"/>
+        <w:rFonts w:ascii="Wingdings" w:hAnsi="Wingdings" w:hint="default"/>
       </w:rPr>
     </w:lvl>
     <w:lvl w:ilvl="3" w:tplc="04090001" w:tentative="1">
@@ -4978,7 +5323,7 @@
         <w:ind w:left="1680" w:hanging="420"/>
       </w:pPr>
       <w:rPr>
-        <w:rFonts w:hint="default" w:ascii="Wingdings" w:hAnsi="Wingdings"/>
+        <w:rFonts w:ascii="Wingdings" w:hAnsi="Wingdings" w:hint="default"/>
       </w:rPr>
     </w:lvl>
     <w:lvl w:ilvl="4" w:tplc="04090003" w:tentative="1">
@@ -4990,7 +5335,7 @@
         <w:ind w:left="2100" w:hanging="420"/>
       </w:pPr>
       <w:rPr>
-        <w:rFonts w:hint="default" w:ascii="Wingdings" w:hAnsi="Wingdings"/>
+        <w:rFonts w:ascii="Wingdings" w:hAnsi="Wingdings" w:hint="default"/>
       </w:rPr>
     </w:lvl>
     <w:lvl w:ilvl="5" w:tplc="04090005" w:tentative="1">
@@ -5002,7 +5347,7 @@
         <w:ind w:left="2520" w:hanging="420"/>
       </w:pPr>
       <w:rPr>
-        <w:rFonts w:hint="default" w:ascii="Wingdings" w:hAnsi="Wingdings"/>
+        <w:rFonts w:ascii="Wingdings" w:hAnsi="Wingdings" w:hint="default"/>
       </w:rPr>
     </w:lvl>
     <w:lvl w:ilvl="6" w:tplc="04090001" w:tentative="1">
@@ -5014,7 +5359,7 @@
         <w:ind w:left="2940" w:hanging="420"/>
       </w:pPr>
       <w:rPr>
-        <w:rFonts w:hint="default" w:ascii="Wingdings" w:hAnsi="Wingdings"/>
+        <w:rFonts w:ascii="Wingdings" w:hAnsi="Wingdings" w:hint="default"/>
       </w:rPr>
     </w:lvl>
     <w:lvl w:ilvl="7" w:tplc="04090003" w:tentative="1">
@@ -5026,7 +5371,7 @@
         <w:ind w:left="3360" w:hanging="420"/>
       </w:pPr>
       <w:rPr>
-        <w:rFonts w:hint="default" w:ascii="Wingdings" w:hAnsi="Wingdings"/>
+        <w:rFonts w:ascii="Wingdings" w:hAnsi="Wingdings" w:hint="default"/>
       </w:rPr>
     </w:lvl>
     <w:lvl w:ilvl="8" w:tplc="04090005" w:tentative="1">
@@ -5038,7 +5383,7 @@
         <w:ind w:left="3780" w:hanging="420"/>
       </w:pPr>
       <w:rPr>
-        <w:rFonts w:hint="default" w:ascii="Wingdings" w:hAnsi="Wingdings"/>
+        <w:rFonts w:ascii="Wingdings" w:hAnsi="Wingdings" w:hint="default"/>
       </w:rPr>
     </w:lvl>
   </w:abstractNum>
@@ -5055,7 +5400,7 @@
         <w:ind w:left="420" w:hanging="420"/>
       </w:pPr>
       <w:rPr>
-        <w:rFonts w:hint="default" w:ascii="Wingdings" w:hAnsi="Wingdings"/>
+        <w:rFonts w:ascii="Wingdings" w:hAnsi="Wingdings" w:hint="default"/>
       </w:rPr>
     </w:lvl>
     <w:lvl w:ilvl="1" w:tplc="04090003" w:tentative="1">
@@ -5067,7 +5412,7 @@
         <w:ind w:left="840" w:hanging="420"/>
       </w:pPr>
       <w:rPr>
-        <w:rFonts w:hint="default" w:ascii="Wingdings" w:hAnsi="Wingdings"/>
+        <w:rFonts w:ascii="Wingdings" w:hAnsi="Wingdings" w:hint="default"/>
       </w:rPr>
     </w:lvl>
     <w:lvl w:ilvl="2" w:tplc="04090005" w:tentative="1">
@@ -5079,7 +5424,7 @@
         <w:ind w:left="1260" w:hanging="420"/>
       </w:pPr>
       <w:rPr>
-        <w:rFonts w:hint="default" w:ascii="Wingdings" w:hAnsi="Wingdings"/>
+        <w:rFonts w:ascii="Wingdings" w:hAnsi="Wingdings" w:hint="default"/>
       </w:rPr>
     </w:lvl>
     <w:lvl w:ilvl="3" w:tplc="04090001" w:tentative="1">
@@ -5091,7 +5436,7 @@
         <w:ind w:left="1680" w:hanging="420"/>
       </w:pPr>
       <w:rPr>
-        <w:rFonts w:hint="default" w:ascii="Wingdings" w:hAnsi="Wingdings"/>
+        <w:rFonts w:ascii="Wingdings" w:hAnsi="Wingdings" w:hint="default"/>
       </w:rPr>
     </w:lvl>
     <w:lvl w:ilvl="4" w:tplc="04090003" w:tentative="1">
@@ -5103,7 +5448,7 @@
         <w:ind w:left="2100" w:hanging="420"/>
       </w:pPr>
       <w:rPr>
-        <w:rFonts w:hint="default" w:ascii="Wingdings" w:hAnsi="Wingdings"/>
+        <w:rFonts w:ascii="Wingdings" w:hAnsi="Wingdings" w:hint="default"/>
       </w:rPr>
     </w:lvl>
     <w:lvl w:ilvl="5" w:tplc="04090005" w:tentative="1">
@@ -5115,7 +5460,7 @@
         <w:ind w:left="2520" w:hanging="420"/>
       </w:pPr>
       <w:rPr>
-        <w:rFonts w:hint="default" w:ascii="Wingdings" w:hAnsi="Wingdings"/>
+        <w:rFonts w:ascii="Wingdings" w:hAnsi="Wingdings" w:hint="default"/>
       </w:rPr>
     </w:lvl>
     <w:lvl w:ilvl="6" w:tplc="04090001" w:tentative="1">
@@ -5127,7 +5472,7 @@
         <w:ind w:left="2940" w:hanging="420"/>
       </w:pPr>
       <w:rPr>
-        <w:rFonts w:hint="default" w:ascii="Wingdings" w:hAnsi="Wingdings"/>
+        <w:rFonts w:ascii="Wingdings" w:hAnsi="Wingdings" w:hint="default"/>
       </w:rPr>
     </w:lvl>
     <w:lvl w:ilvl="7" w:tplc="04090003" w:tentative="1">
@@ -5139,7 +5484,7 @@
         <w:ind w:left="3360" w:hanging="420"/>
       </w:pPr>
       <w:rPr>
-        <w:rFonts w:hint="default" w:ascii="Wingdings" w:hAnsi="Wingdings"/>
+        <w:rFonts w:ascii="Wingdings" w:hAnsi="Wingdings" w:hint="default"/>
       </w:rPr>
     </w:lvl>
     <w:lvl w:ilvl="8" w:tplc="04090005" w:tentative="1">
@@ -5151,7 +5496,7 @@
         <w:ind w:left="3780" w:hanging="420"/>
       </w:pPr>
       <w:rPr>
-        <w:rFonts w:hint="default" w:ascii="Wingdings" w:hAnsi="Wingdings"/>
+        <w:rFonts w:ascii="Wingdings" w:hAnsi="Wingdings" w:hint="default"/>
       </w:rPr>
     </w:lvl>
   </w:abstractNum>
@@ -5168,7 +5513,7 @@
         <w:ind w:left="360" w:hanging="360"/>
       </w:pPr>
       <w:rPr>
-        <w:rFonts w:hint="default" w:ascii="Times New Roman" w:hAnsi="Times New Roman" w:cs="Times New Roman" w:eastAsiaTheme="minorEastAsia"/>
+        <w:rFonts w:ascii="Times New Roman" w:eastAsiaTheme="minorEastAsia" w:hAnsi="Times New Roman" w:cs="Times New Roman" w:hint="default"/>
       </w:rPr>
     </w:lvl>
     <w:lvl w:ilvl="1" w:tplc="04090003" w:tentative="1">
@@ -5180,7 +5525,7 @@
         <w:ind w:left="840" w:hanging="420"/>
       </w:pPr>
       <w:rPr>
-        <w:rFonts w:hint="default" w:ascii="Wingdings" w:hAnsi="Wingdings"/>
+        <w:rFonts w:ascii="Wingdings" w:hAnsi="Wingdings" w:hint="default"/>
       </w:rPr>
     </w:lvl>
     <w:lvl w:ilvl="2" w:tplc="04090005" w:tentative="1">
@@ -5192,7 +5537,7 @@
         <w:ind w:left="1260" w:hanging="420"/>
       </w:pPr>
       <w:rPr>
-        <w:rFonts w:hint="default" w:ascii="Wingdings" w:hAnsi="Wingdings"/>
+        <w:rFonts w:ascii="Wingdings" w:hAnsi="Wingdings" w:hint="default"/>
       </w:rPr>
     </w:lvl>
     <w:lvl w:ilvl="3" w:tplc="04090001" w:tentative="1">
@@ -5204,7 +5549,7 @@
         <w:ind w:left="1680" w:hanging="420"/>
       </w:pPr>
       <w:rPr>
-        <w:rFonts w:hint="default" w:ascii="Wingdings" w:hAnsi="Wingdings"/>
+        <w:rFonts w:ascii="Wingdings" w:hAnsi="Wingdings" w:hint="default"/>
       </w:rPr>
     </w:lvl>
     <w:lvl w:ilvl="4" w:tplc="04090003" w:tentative="1">
@@ -5216,7 +5561,7 @@
         <w:ind w:left="2100" w:hanging="420"/>
       </w:pPr>
       <w:rPr>
-        <w:rFonts w:hint="default" w:ascii="Wingdings" w:hAnsi="Wingdings"/>
+        <w:rFonts w:ascii="Wingdings" w:hAnsi="Wingdings" w:hint="default"/>
       </w:rPr>
     </w:lvl>
     <w:lvl w:ilvl="5" w:tplc="04090005" w:tentative="1">
@@ -5228,7 +5573,7 @@
         <w:ind w:left="2520" w:hanging="420"/>
       </w:pPr>
       <w:rPr>
-        <w:rFonts w:hint="default" w:ascii="Wingdings" w:hAnsi="Wingdings"/>
+        <w:rFonts w:ascii="Wingdings" w:hAnsi="Wingdings" w:hint="default"/>
       </w:rPr>
     </w:lvl>
     <w:lvl w:ilvl="6" w:tplc="04090001" w:tentative="1">
@@ -5240,7 +5585,7 @@
         <w:ind w:left="2940" w:hanging="420"/>
       </w:pPr>
       <w:rPr>
-        <w:rFonts w:hint="default" w:ascii="Wingdings" w:hAnsi="Wingdings"/>
+        <w:rFonts w:ascii="Wingdings" w:hAnsi="Wingdings" w:hint="default"/>
       </w:rPr>
     </w:lvl>
     <w:lvl w:ilvl="7" w:tplc="04090003" w:tentative="1">
@@ -5252,7 +5597,7 @@
         <w:ind w:left="3360" w:hanging="420"/>
       </w:pPr>
       <w:rPr>
-        <w:rFonts w:hint="default" w:ascii="Wingdings" w:hAnsi="Wingdings"/>
+        <w:rFonts w:ascii="Wingdings" w:hAnsi="Wingdings" w:hint="default"/>
       </w:rPr>
     </w:lvl>
     <w:lvl w:ilvl="8" w:tplc="04090005" w:tentative="1">
@@ -5264,7 +5609,7 @@
         <w:ind w:left="3780" w:hanging="420"/>
       </w:pPr>
       <w:rPr>
-        <w:rFonts w:hint="default" w:ascii="Wingdings" w:hAnsi="Wingdings"/>
+        <w:rFonts w:ascii="Wingdings" w:hAnsi="Wingdings" w:hint="default"/>
       </w:rPr>
     </w:lvl>
   </w:abstractNum>
@@ -5281,7 +5626,7 @@
         <w:ind w:left="420" w:hanging="420"/>
       </w:pPr>
       <w:rPr>
-        <w:rFonts w:hint="default" w:ascii="Wingdings" w:hAnsi="Wingdings"/>
+        <w:rFonts w:ascii="Wingdings" w:hAnsi="Wingdings" w:hint="default"/>
       </w:rPr>
     </w:lvl>
     <w:lvl w:ilvl="1" w:tplc="04090003" w:tentative="1">
@@ -5293,7 +5638,7 @@
         <w:ind w:left="840" w:hanging="420"/>
       </w:pPr>
       <w:rPr>
-        <w:rFonts w:hint="default" w:ascii="Wingdings" w:hAnsi="Wingdings"/>
+        <w:rFonts w:ascii="Wingdings" w:hAnsi="Wingdings" w:hint="default"/>
       </w:rPr>
     </w:lvl>
     <w:lvl w:ilvl="2" w:tplc="04090005" w:tentative="1">
@@ -5305,7 +5650,7 @@
         <w:ind w:left="1260" w:hanging="420"/>
       </w:pPr>
       <w:rPr>
-        <w:rFonts w:hint="default" w:ascii="Wingdings" w:hAnsi="Wingdings"/>
+        <w:rFonts w:ascii="Wingdings" w:hAnsi="Wingdings" w:hint="default"/>
       </w:rPr>
     </w:lvl>
     <w:lvl w:ilvl="3" w:tplc="04090001" w:tentative="1">
@@ -5317,7 +5662,7 @@
         <w:ind w:left="1680" w:hanging="420"/>
       </w:pPr>
       <w:rPr>
-        <w:rFonts w:hint="default" w:ascii="Wingdings" w:hAnsi="Wingdings"/>
+        <w:rFonts w:ascii="Wingdings" w:hAnsi="Wingdings" w:hint="default"/>
       </w:rPr>
     </w:lvl>
     <w:lvl w:ilvl="4" w:tplc="04090003" w:tentative="1">
@@ -5329,7 +5674,7 @@
         <w:ind w:left="2100" w:hanging="420"/>
       </w:pPr>
       <w:rPr>
-        <w:rFonts w:hint="default" w:ascii="Wingdings" w:hAnsi="Wingdings"/>
+        <w:rFonts w:ascii="Wingdings" w:hAnsi="Wingdings" w:hint="default"/>
       </w:rPr>
     </w:lvl>
     <w:lvl w:ilvl="5" w:tplc="04090005" w:tentative="1">
@@ -5341,7 +5686,7 @@
         <w:ind w:left="2520" w:hanging="420"/>
       </w:pPr>
       <w:rPr>
-        <w:rFonts w:hint="default" w:ascii="Wingdings" w:hAnsi="Wingdings"/>
+        <w:rFonts w:ascii="Wingdings" w:hAnsi="Wingdings" w:hint="default"/>
       </w:rPr>
     </w:lvl>
     <w:lvl w:ilvl="6" w:tplc="04090001" w:tentative="1">
@@ -5353,7 +5698,7 @@
         <w:ind w:left="2940" w:hanging="420"/>
       </w:pPr>
       <w:rPr>
-        <w:rFonts w:hint="default" w:ascii="Wingdings" w:hAnsi="Wingdings"/>
+        <w:rFonts w:ascii="Wingdings" w:hAnsi="Wingdings" w:hint="default"/>
       </w:rPr>
     </w:lvl>
     <w:lvl w:ilvl="7" w:tplc="04090003" w:tentative="1">
@@ -5365,7 +5710,7 @@
         <w:ind w:left="3360" w:hanging="420"/>
       </w:pPr>
       <w:rPr>
-        <w:rFonts w:hint="default" w:ascii="Wingdings" w:hAnsi="Wingdings"/>
+        <w:rFonts w:ascii="Wingdings" w:hAnsi="Wingdings" w:hint="default"/>
       </w:rPr>
     </w:lvl>
     <w:lvl w:ilvl="8" w:tplc="04090005" w:tentative="1">
@@ -5377,7 +5722,7 @@
         <w:ind w:left="3780" w:hanging="420"/>
       </w:pPr>
       <w:rPr>
-        <w:rFonts w:hint="default" w:ascii="Wingdings" w:hAnsi="Wingdings"/>
+        <w:rFonts w:ascii="Wingdings" w:hAnsi="Wingdings" w:hint="default"/>
       </w:rPr>
     </w:lvl>
   </w:abstractNum>
@@ -5394,7 +5739,7 @@
         <w:ind w:left="420" w:hanging="420"/>
       </w:pPr>
       <w:rPr>
-        <w:rFonts w:hint="default" w:ascii="Wingdings" w:hAnsi="Wingdings"/>
+        <w:rFonts w:ascii="Wingdings" w:hAnsi="Wingdings" w:hint="default"/>
       </w:rPr>
     </w:lvl>
     <w:lvl w:ilvl="1" w:tplc="04090003" w:tentative="1">
@@ -5406,7 +5751,7 @@
         <w:ind w:left="840" w:hanging="420"/>
       </w:pPr>
       <w:rPr>
-        <w:rFonts w:hint="default" w:ascii="Wingdings" w:hAnsi="Wingdings"/>
+        <w:rFonts w:ascii="Wingdings" w:hAnsi="Wingdings" w:hint="default"/>
       </w:rPr>
     </w:lvl>
     <w:lvl w:ilvl="2" w:tplc="04090005" w:tentative="1">
@@ -5418,7 +5763,7 @@
         <w:ind w:left="1260" w:hanging="420"/>
       </w:pPr>
       <w:rPr>
-        <w:rFonts w:hint="default" w:ascii="Wingdings" w:hAnsi="Wingdings"/>
+        <w:rFonts w:ascii="Wingdings" w:hAnsi="Wingdings" w:hint="default"/>
       </w:rPr>
     </w:lvl>
     <w:lvl w:ilvl="3" w:tplc="04090001" w:tentative="1">
@@ -5430,7 +5775,7 @@
         <w:ind w:left="1680" w:hanging="420"/>
       </w:pPr>
       <w:rPr>
-        <w:rFonts w:hint="default" w:ascii="Wingdings" w:hAnsi="Wingdings"/>
+        <w:rFonts w:ascii="Wingdings" w:hAnsi="Wingdings" w:hint="default"/>
       </w:rPr>
     </w:lvl>
     <w:lvl w:ilvl="4" w:tplc="04090003" w:tentative="1">
@@ -5442,7 +5787,7 @@
         <w:ind w:left="2100" w:hanging="420"/>
       </w:pPr>
       <w:rPr>
-        <w:rFonts w:hint="default" w:ascii="Wingdings" w:hAnsi="Wingdings"/>
+        <w:rFonts w:ascii="Wingdings" w:hAnsi="Wingdings" w:hint="default"/>
       </w:rPr>
     </w:lvl>
     <w:lvl w:ilvl="5" w:tplc="04090005" w:tentative="1">
@@ -5454,7 +5799,7 @@
         <w:ind w:left="2520" w:hanging="420"/>
       </w:pPr>
       <w:rPr>
-        <w:rFonts w:hint="default" w:ascii="Wingdings" w:hAnsi="Wingdings"/>
+        <w:rFonts w:ascii="Wingdings" w:hAnsi="Wingdings" w:hint="default"/>
       </w:rPr>
     </w:lvl>
     <w:lvl w:ilvl="6" w:tplc="04090001" w:tentative="1">
@@ -5466,7 +5811,7 @@
         <w:ind w:left="2940" w:hanging="420"/>
       </w:pPr>
       <w:rPr>
-        <w:rFonts w:hint="default" w:ascii="Wingdings" w:hAnsi="Wingdings"/>
+        <w:rFonts w:ascii="Wingdings" w:hAnsi="Wingdings" w:hint="default"/>
       </w:rPr>
     </w:lvl>
     <w:lvl w:ilvl="7" w:tplc="04090003" w:tentative="1">
@@ -5478,7 +5823,7 @@
         <w:ind w:left="3360" w:hanging="420"/>
       </w:pPr>
       <w:rPr>
-        <w:rFonts w:hint="default" w:ascii="Wingdings" w:hAnsi="Wingdings"/>
+        <w:rFonts w:ascii="Wingdings" w:hAnsi="Wingdings" w:hint="default"/>
       </w:rPr>
     </w:lvl>
     <w:lvl w:ilvl="8" w:tplc="04090005" w:tentative="1">
@@ -5490,7 +5835,7 @@
         <w:ind w:left="3780" w:hanging="420"/>
       </w:pPr>
       <w:rPr>
-        <w:rFonts w:hint="default" w:ascii="Wingdings" w:hAnsi="Wingdings"/>
+        <w:rFonts w:ascii="Wingdings" w:hAnsi="Wingdings" w:hint="default"/>
       </w:rPr>
     </w:lvl>
   </w:abstractNum>
@@ -5507,7 +5852,7 @@
         <w:ind w:left="720" w:hanging="360"/>
       </w:pPr>
       <w:rPr>
-        <w:rFonts w:hint="default" w:ascii="Symbol" w:hAnsi="Symbol"/>
+        <w:rFonts w:ascii="Symbol" w:hAnsi="Symbol" w:hint="default"/>
       </w:rPr>
     </w:lvl>
     <w:lvl w:ilvl="1" w:tplc="04090003">
@@ -5519,7 +5864,7 @@
         <w:ind w:left="1440" w:hanging="360"/>
       </w:pPr>
       <w:rPr>
-        <w:rFonts w:hint="default" w:ascii="Courier New" w:hAnsi="Courier New" w:cs="Courier New"/>
+        <w:rFonts w:ascii="Courier New" w:hAnsi="Courier New" w:cs="Courier New" w:hint="default"/>
       </w:rPr>
     </w:lvl>
     <w:lvl w:ilvl="2" w:tplc="04090005">
@@ -5531,7 +5876,7 @@
         <w:ind w:left="2160" w:hanging="360"/>
       </w:pPr>
       <w:rPr>
-        <w:rFonts w:hint="default" w:ascii="Wingdings" w:hAnsi="Wingdings"/>
+        <w:rFonts w:ascii="Wingdings" w:hAnsi="Wingdings" w:hint="default"/>
       </w:rPr>
     </w:lvl>
     <w:lvl w:ilvl="3" w:tplc="04090001">
@@ -5543,7 +5888,7 @@
         <w:ind w:left="2880" w:hanging="360"/>
       </w:pPr>
       <w:rPr>
-        <w:rFonts w:hint="default" w:ascii="Symbol" w:hAnsi="Symbol"/>
+        <w:rFonts w:ascii="Symbol" w:hAnsi="Symbol" w:hint="default"/>
       </w:rPr>
     </w:lvl>
     <w:lvl w:ilvl="4" w:tplc="04090003">
@@ -5555,7 +5900,7 @@
         <w:ind w:left="3600" w:hanging="360"/>
       </w:pPr>
       <w:rPr>
-        <w:rFonts w:hint="default" w:ascii="Courier New" w:hAnsi="Courier New" w:cs="Courier New"/>
+        <w:rFonts w:ascii="Courier New" w:hAnsi="Courier New" w:cs="Courier New" w:hint="default"/>
       </w:rPr>
     </w:lvl>
     <w:lvl w:ilvl="5" w:tplc="04090005">
@@ -5567,7 +5912,7 @@
         <w:ind w:left="4320" w:hanging="360"/>
       </w:pPr>
       <w:rPr>
-        <w:rFonts w:hint="default" w:ascii="Wingdings" w:hAnsi="Wingdings"/>
+        <w:rFonts w:ascii="Wingdings" w:hAnsi="Wingdings" w:hint="default"/>
       </w:rPr>
     </w:lvl>
     <w:lvl w:ilvl="6" w:tplc="04090001">
@@ -5579,7 +5924,7 @@
         <w:ind w:left="5040" w:hanging="360"/>
       </w:pPr>
       <w:rPr>
-        <w:rFonts w:hint="default" w:ascii="Symbol" w:hAnsi="Symbol"/>
+        <w:rFonts w:ascii="Symbol" w:hAnsi="Symbol" w:hint="default"/>
       </w:rPr>
     </w:lvl>
     <w:lvl w:ilvl="7" w:tplc="04090003">
@@ -5591,7 +5936,7 @@
         <w:ind w:left="5760" w:hanging="360"/>
       </w:pPr>
       <w:rPr>
-        <w:rFonts w:hint="default" w:ascii="Courier New" w:hAnsi="Courier New" w:cs="Courier New"/>
+        <w:rFonts w:ascii="Courier New" w:hAnsi="Courier New" w:cs="Courier New" w:hint="default"/>
       </w:rPr>
     </w:lvl>
     <w:lvl w:ilvl="8" w:tplc="04090005">
@@ -5603,7 +5948,7 @@
         <w:ind w:left="6480" w:hanging="360"/>
       </w:pPr>
       <w:rPr>
-        <w:rFonts w:hint="default" w:ascii="Wingdings" w:hAnsi="Wingdings"/>
+        <w:rFonts w:ascii="Wingdings" w:hAnsi="Wingdings" w:hint="default"/>
       </w:rPr>
     </w:lvl>
   </w:abstractNum>
@@ -5798,7 +6143,7 @@
         <w:ind w:left="720" w:hanging="360"/>
       </w:pPr>
       <w:rPr>
-        <w:rFonts w:hint="default" w:ascii="Symbol" w:hAnsi="Symbol"/>
+        <w:rFonts w:ascii="Symbol" w:hAnsi="Symbol" w:hint="default"/>
       </w:rPr>
     </w:lvl>
     <w:lvl w:ilvl="1" w:tplc="C74E8B16">
@@ -5819,7 +6164,7 @@
         <w:ind w:left="2160" w:hanging="360"/>
       </w:pPr>
       <w:rPr>
-        <w:rFonts w:hint="default" w:ascii="Wingdings" w:hAnsi="Wingdings"/>
+        <w:rFonts w:ascii="Wingdings" w:hAnsi="Wingdings" w:hint="default"/>
       </w:rPr>
     </w:lvl>
     <w:lvl w:ilvl="3" w:tplc="3F2610A2">
@@ -5831,7 +6176,7 @@
         <w:ind w:left="2880" w:hanging="360"/>
       </w:pPr>
       <w:rPr>
-        <w:rFonts w:hint="default" w:ascii="Symbol" w:hAnsi="Symbol"/>
+        <w:rFonts w:ascii="Symbol" w:hAnsi="Symbol" w:hint="default"/>
       </w:rPr>
     </w:lvl>
     <w:lvl w:ilvl="4" w:tplc="9DB6E804">
@@ -5843,7 +6188,7 @@
         <w:ind w:left="3600" w:hanging="360"/>
       </w:pPr>
       <w:rPr>
-        <w:rFonts w:hint="default" w:ascii="Courier New" w:hAnsi="Courier New" w:cs="Times New Roman"/>
+        <w:rFonts w:ascii="Courier New" w:hAnsi="Courier New" w:cs="Times New Roman" w:hint="default"/>
       </w:rPr>
     </w:lvl>
     <w:lvl w:ilvl="5" w:tplc="8316665A">
@@ -5855,7 +6200,7 @@
         <w:ind w:left="4320" w:hanging="360"/>
       </w:pPr>
       <w:rPr>
-        <w:rFonts w:hint="default" w:ascii="Wingdings" w:hAnsi="Wingdings"/>
+        <w:rFonts w:ascii="Wingdings" w:hAnsi="Wingdings" w:hint="default"/>
       </w:rPr>
     </w:lvl>
     <w:lvl w:ilvl="6" w:tplc="F2AEAFD0">
@@ -5867,7 +6212,7 @@
         <w:ind w:left="5040" w:hanging="360"/>
       </w:pPr>
       <w:rPr>
-        <w:rFonts w:hint="default" w:ascii="Symbol" w:hAnsi="Symbol"/>
+        <w:rFonts w:ascii="Symbol" w:hAnsi="Symbol" w:hint="default"/>
       </w:rPr>
     </w:lvl>
     <w:lvl w:ilvl="7" w:tplc="647096DC">
@@ -5879,7 +6224,7 @@
         <w:ind w:left="5760" w:hanging="360"/>
       </w:pPr>
       <w:rPr>
-        <w:rFonts w:hint="default" w:ascii="Courier New" w:hAnsi="Courier New" w:cs="Times New Roman"/>
+        <w:rFonts w:ascii="Courier New" w:hAnsi="Courier New" w:cs="Times New Roman" w:hint="default"/>
       </w:rPr>
     </w:lvl>
     <w:lvl w:ilvl="8" w:tplc="FA0085A4">
@@ -5891,7 +6236,7 @@
         <w:ind w:left="6480" w:hanging="360"/>
       </w:pPr>
       <w:rPr>
-        <w:rFonts w:hint="default" w:ascii="Wingdings" w:hAnsi="Wingdings"/>
+        <w:rFonts w:ascii="Wingdings" w:hAnsi="Wingdings" w:hint="default"/>
       </w:rPr>
     </w:lvl>
   </w:abstractNum>
@@ -5961,11 +6306,11 @@
 </file>
 
 <file path=word/styles.xml><?xml version="1.0" encoding="utf-8"?>
-<w:styles xmlns:wp14="http://schemas.microsoft.com/office/word/2010/wordprocessingDrawing" xmlns:mc="http://schemas.openxmlformats.org/markup-compatibility/2006" xmlns:r="http://schemas.openxmlformats.org/officeDocument/2006/relationships" xmlns:w="http://schemas.openxmlformats.org/wordprocessingml/2006/main" xmlns:w14="http://schemas.microsoft.com/office/word/2010/wordml" xmlns:w15="http://schemas.microsoft.com/office/word/2012/wordml" xmlns:w16cex="http://schemas.microsoft.com/office/word/2018/wordml/cex" xmlns:w16cid="http://schemas.microsoft.com/office/word/2016/wordml/cid" xmlns:w16="http://schemas.microsoft.com/office/word/2018/wordml" xmlns:w16du="http://schemas.microsoft.com/office/word/2023/wordml/word16du" xmlns:w16sdtdh="http://schemas.microsoft.com/office/word/2020/wordml/sdtdatahash" xmlns:w16se="http://schemas.microsoft.com/office/word/2015/wordml/symex" mc:Ignorable="w14 w15 w16se w16cid w16 w16cex w16sdtdh w16du wp14">
+<w:styles xmlns:mc="http://schemas.openxmlformats.org/markup-compatibility/2006" xmlns:r="http://schemas.openxmlformats.org/officeDocument/2006/relationships" xmlns:w="http://schemas.openxmlformats.org/wordprocessingml/2006/main" xmlns:w14="http://schemas.microsoft.com/office/word/2010/wordml" xmlns:w15="http://schemas.microsoft.com/office/word/2012/wordml" xmlns:w16cex="http://schemas.microsoft.com/office/word/2018/wordml/cex" xmlns:w16cid="http://schemas.microsoft.com/office/word/2016/wordml/cid" xmlns:w16="http://schemas.microsoft.com/office/word/2018/wordml" xmlns:w16du="http://schemas.microsoft.com/office/word/2023/wordml/word16du" xmlns:w16sdtdh="http://schemas.microsoft.com/office/word/2020/wordml/sdtdatahash" xmlns:w16se="http://schemas.microsoft.com/office/word/2015/wordml/symex" mc:Ignorable="w14 w15 w16se w16cid w16 w16cex w16sdtdh w16du">
   <w:docDefaults>
     <w:rPrDefault>
       <w:rPr>
-        <w:rFonts w:asciiTheme="minorHAnsi" w:hAnsiTheme="minorHAnsi" w:eastAsiaTheme="minorEastAsia" w:cstheme="minorBidi"/>
+        <w:rFonts w:asciiTheme="minorHAnsi" w:eastAsiaTheme="minorEastAsia" w:hAnsiTheme="minorHAnsi" w:cstheme="minorBidi"/>
         <w:kern w:val="2"/>
         <w:sz w:val="21"/>
         <w:szCs w:val="22"/>
@@ -5977,14 +6322,14 @@
   <w:latentStyles w:defLockedState="0" w:defUIPriority="99" w:defSemiHidden="0" w:defUnhideWhenUsed="0" w:defQFormat="0" w:count="376">
     <w:lsdException w:name="Normal" w:uiPriority="0" w:qFormat="1"/>
     <w:lsdException w:name="heading 1" w:uiPriority="9" w:qFormat="1"/>
-    <w:lsdException w:name="heading 2" w:uiPriority="9" w:semiHidden="1" w:unhideWhenUsed="1" w:qFormat="1"/>
-    <w:lsdException w:name="heading 3" w:uiPriority="9" w:semiHidden="1" w:unhideWhenUsed="1" w:qFormat="1"/>
-    <w:lsdException w:name="heading 4" w:uiPriority="9" w:semiHidden="1" w:unhideWhenUsed="1" w:qFormat="1"/>
-    <w:lsdException w:name="heading 5" w:uiPriority="9" w:semiHidden="1" w:unhideWhenUsed="1" w:qFormat="1"/>
-    <w:lsdException w:name="heading 6" w:uiPriority="9" w:semiHidden="1" w:unhideWhenUsed="1" w:qFormat="1"/>
-    <w:lsdException w:name="heading 7" w:uiPriority="9" w:semiHidden="1" w:unhideWhenUsed="1" w:qFormat="1"/>
-    <w:lsdException w:name="heading 8" w:uiPriority="9" w:semiHidden="1" w:unhideWhenUsed="1" w:qFormat="1"/>
-    <w:lsdException w:name="heading 9" w:uiPriority="9" w:semiHidden="1" w:unhideWhenUsed="1" w:qFormat="1"/>
+    <w:lsdException w:name="heading 2" w:semiHidden="1" w:uiPriority="9" w:unhideWhenUsed="1" w:qFormat="1"/>
+    <w:lsdException w:name="heading 3" w:semiHidden="1" w:uiPriority="9" w:unhideWhenUsed="1" w:qFormat="1"/>
+    <w:lsdException w:name="heading 4" w:semiHidden="1" w:uiPriority="9" w:unhideWhenUsed="1" w:qFormat="1"/>
+    <w:lsdException w:name="heading 5" w:semiHidden="1" w:uiPriority="9" w:unhideWhenUsed="1" w:qFormat="1"/>
+    <w:lsdException w:name="heading 6" w:semiHidden="1" w:uiPriority="9" w:unhideWhenUsed="1" w:qFormat="1"/>
+    <w:lsdException w:name="heading 7" w:semiHidden="1" w:uiPriority="9" w:unhideWhenUsed="1" w:qFormat="1"/>
+    <w:lsdException w:name="heading 8" w:semiHidden="1" w:uiPriority="9" w:unhideWhenUsed="1" w:qFormat="1"/>
+    <w:lsdException w:name="heading 9" w:semiHidden="1" w:uiPriority="9" w:unhideWhenUsed="1" w:qFormat="1"/>
     <w:lsdException w:name="index 1" w:semiHidden="1" w:unhideWhenUsed="1"/>
     <w:lsdException w:name="index 2" w:semiHidden="1" w:unhideWhenUsed="1"/>
     <w:lsdException w:name="index 3" w:semiHidden="1" w:unhideWhenUsed="1"/>
@@ -5994,22 +6339,22 @@
     <w:lsdException w:name="index 7" w:semiHidden="1" w:unhideWhenUsed="1"/>
     <w:lsdException w:name="index 8" w:semiHidden="1" w:unhideWhenUsed="1"/>
     <w:lsdException w:name="index 9" w:semiHidden="1" w:unhideWhenUsed="1"/>
-    <w:lsdException w:name="toc 1" w:uiPriority="39" w:semiHidden="1" w:unhideWhenUsed="1"/>
-    <w:lsdException w:name="toc 2" w:uiPriority="39" w:semiHidden="1" w:unhideWhenUsed="1"/>
-    <w:lsdException w:name="toc 3" w:uiPriority="39" w:semiHidden="1" w:unhideWhenUsed="1"/>
-    <w:lsdException w:name="toc 4" w:uiPriority="39" w:semiHidden="1" w:unhideWhenUsed="1"/>
-    <w:lsdException w:name="toc 5" w:uiPriority="39" w:semiHidden="1" w:unhideWhenUsed="1"/>
-    <w:lsdException w:name="toc 6" w:uiPriority="39" w:semiHidden="1" w:unhideWhenUsed="1"/>
-    <w:lsdException w:name="toc 7" w:uiPriority="39" w:semiHidden="1" w:unhideWhenUsed="1"/>
-    <w:lsdException w:name="toc 8" w:uiPriority="39" w:semiHidden="1" w:unhideWhenUsed="1"/>
-    <w:lsdException w:name="toc 9" w:uiPriority="39" w:semiHidden="1" w:unhideWhenUsed="1"/>
+    <w:lsdException w:name="toc 1" w:semiHidden="1" w:uiPriority="39" w:unhideWhenUsed="1"/>
+    <w:lsdException w:name="toc 2" w:semiHidden="1" w:uiPriority="39" w:unhideWhenUsed="1"/>
+    <w:lsdException w:name="toc 3" w:semiHidden="1" w:uiPriority="39" w:unhideWhenUsed="1"/>
+    <w:lsdException w:name="toc 4" w:semiHidden="1" w:uiPriority="39" w:unhideWhenUsed="1"/>
+    <w:lsdException w:name="toc 5" w:semiHidden="1" w:uiPriority="39" w:unhideWhenUsed="1"/>
+    <w:lsdException w:name="toc 6" w:semiHidden="1" w:uiPriority="39" w:unhideWhenUsed="1"/>
+    <w:lsdException w:name="toc 7" w:semiHidden="1" w:uiPriority="39" w:unhideWhenUsed="1"/>
+    <w:lsdException w:name="toc 8" w:semiHidden="1" w:uiPriority="39" w:unhideWhenUsed="1"/>
+    <w:lsdException w:name="toc 9" w:semiHidden="1" w:uiPriority="39" w:unhideWhenUsed="1"/>
     <w:lsdException w:name="Normal Indent" w:semiHidden="1" w:unhideWhenUsed="1"/>
     <w:lsdException w:name="footnote text" w:semiHidden="1" w:unhideWhenUsed="1"/>
     <w:lsdException w:name="annotation text" w:semiHidden="1" w:unhideWhenUsed="1"/>
     <w:lsdException w:name="header" w:semiHidden="1" w:unhideWhenUsed="1"/>
     <w:lsdException w:name="footer" w:semiHidden="1" w:unhideWhenUsed="1"/>
     <w:lsdException w:name="index heading" w:semiHidden="1" w:unhideWhenUsed="1"/>
-    <w:lsdException w:name="caption" w:uiPriority="35" w:semiHidden="1" w:unhideWhenUsed="1" w:qFormat="1"/>
+    <w:lsdException w:name="caption" w:semiHidden="1" w:uiPriority="35" w:unhideWhenUsed="1" w:qFormat="1"/>
     <w:lsdException w:name="table of figures" w:semiHidden="1" w:unhideWhenUsed="1"/>
     <w:lsdException w:name="envelope address" w:semiHidden="1" w:unhideWhenUsed="1"/>
     <w:lsdException w:name="envelope return" w:semiHidden="1" w:unhideWhenUsed="1"/>
@@ -6040,7 +6385,7 @@
     <w:lsdException w:name="Title" w:uiPriority="10" w:qFormat="1"/>
     <w:lsdException w:name="Closing" w:semiHidden="1" w:unhideWhenUsed="1"/>
     <w:lsdException w:name="Signature" w:semiHidden="1" w:unhideWhenUsed="1"/>
-    <w:lsdException w:name="Default Paragraph Font" w:uiPriority="1" w:semiHidden="1" w:unhideWhenUsed="1"/>
+    <w:lsdException w:name="Default Paragraph Font" w:semiHidden="1" w:uiPriority="1" w:unhideWhenUsed="1"/>
     <w:lsdException w:name="Body Text" w:semiHidden="1" w:unhideWhenUsed="1"/>
     <w:lsdException w:name="Body Text Indent" w:semiHidden="1" w:unhideWhenUsed="1"/>
     <w:lsdException w:name="List Continue" w:semiHidden="1" w:unhideWhenUsed="1"/>
@@ -6240,8 +6585,8 @@
     <w:lsdException w:name="Subtle Reference" w:uiPriority="31" w:qFormat="1"/>
     <w:lsdException w:name="Intense Reference" w:uiPriority="32" w:qFormat="1"/>
     <w:lsdException w:name="Book Title" w:uiPriority="33" w:qFormat="1"/>
-    <w:lsdException w:name="Bibliography" w:uiPriority="37" w:semiHidden="1" w:unhideWhenUsed="1"/>
-    <w:lsdException w:name="TOC Heading" w:uiPriority="39" w:semiHidden="1" w:unhideWhenUsed="1" w:qFormat="1"/>
+    <w:lsdException w:name="Bibliography" w:semiHidden="1" w:uiPriority="37" w:unhideWhenUsed="1"/>
+    <w:lsdException w:name="TOC Heading" w:semiHidden="1" w:uiPriority="39" w:unhideWhenUsed="1" w:qFormat="1"/>
     <w:lsdException w:name="Plain Table 1" w:uiPriority="41"/>
     <w:lsdException w:name="Plain Table 2" w:uiPriority="42"/>
     <w:lsdException w:name="Plain Table 3" w:uiPriority="43"/>
@@ -6352,12 +6697,12 @@
     <w:lsdException w:name="Unresolved Mention" w:semiHidden="1" w:unhideWhenUsed="1"/>
     <w:lsdException w:name="Smart Link" w:semiHidden="1" w:unhideWhenUsed="1"/>
   </w:latentStyles>
-  <w:style w:type="paragraph" w:styleId="Normal" w:default="1">
+  <w:style w:type="paragraph" w:default="1" w:styleId="Normal">
     <w:name w:val="Normal"/>
     <w:qFormat/>
     <w:rsid w:val="002F68AF"/>
     <w:rPr>
-      <w:rFonts w:ascii="Times New Roman" w:hAnsi="Times New Roman" w:eastAsia="Times New Roman" w:cs="Times New Roman"/>
+      <w:rFonts w:ascii="Times New Roman" w:eastAsia="Times New Roman" w:hAnsi="Times New Roman" w:cs="Times New Roman"/>
       <w:kern w:val="0"/>
       <w:sz w:val="24"/>
       <w:szCs w:val="24"/>
@@ -6405,13 +6750,12 @@
       <w:szCs w:val="32"/>
     </w:rPr>
   </w:style>
-  <w:style w:type="character" w:styleId="DefaultParagraphFont" w:default="1">
+  <w:style w:type="character" w:default="1" w:styleId="DefaultParagraphFont">
     <w:name w:val="Default Paragraph Font"/>
     <w:uiPriority w:val="1"/>
-    <w:semiHidden/>
     <w:unhideWhenUsed/>
   </w:style>
-  <w:style w:type="table" w:styleId="TableNormal" w:default="1">
+  <w:style w:type="table" w:default="1" w:styleId="TableNormal">
     <w:name w:val="Normal Table"/>
     <w:uiPriority w:val="99"/>
     <w:semiHidden/>
@@ -6426,7 +6770,7 @@
       </w:tblCellMar>
     </w:tblPr>
   </w:style>
-  <w:style w:type="numbering" w:styleId="NoList" w:default="1">
+  <w:style w:type="numbering" w:default="1" w:styleId="NoList">
     <w:name w:val="No List"/>
     <w:uiPriority w:val="99"/>
     <w:semiHidden/>
@@ -6490,7 +6834,7 @@
     <w:rsid w:val="00D84104"/>
     <w:pPr>
       <w:pBdr>
-        <w:bottom w:val="single" w:color="auto" w:sz="6" w:space="1"/>
+        <w:bottom w:val="single" w:sz="6" w:space="1" w:color="auto"/>
       </w:pBdr>
       <w:tabs>
         <w:tab w:val="center" w:pos="4153"/>
@@ -6504,14 +6848,14 @@
       <w:szCs w:val="18"/>
     </w:rPr>
   </w:style>
-  <w:style w:type="character" w:styleId="HeaderChar" w:customStyle="1">
+  <w:style w:type="character" w:customStyle="1" w:styleId="HeaderChar">
     <w:name w:val="Header Char"/>
     <w:basedOn w:val="DefaultParagraphFont"/>
     <w:link w:val="Header"/>
     <w:uiPriority w:val="99"/>
     <w:rsid w:val="00D84104"/>
     <w:rPr>
-      <w:rFonts w:ascii="Times New Roman" w:hAnsi="Times New Roman" w:eastAsia="Times New Roman" w:cs="Times New Roman"/>
+      <w:rFonts w:ascii="Times New Roman" w:eastAsia="Times New Roman" w:hAnsi="Times New Roman" w:cs="Times New Roman"/>
       <w:kern w:val="0"/>
       <w:sz w:val="18"/>
       <w:szCs w:val="18"/>
@@ -6537,14 +6881,14 @@
       <w:szCs w:val="18"/>
     </w:rPr>
   </w:style>
-  <w:style w:type="character" w:styleId="FooterChar" w:customStyle="1">
+  <w:style w:type="character" w:customStyle="1" w:styleId="FooterChar">
     <w:name w:val="Footer Char"/>
     <w:basedOn w:val="DefaultParagraphFont"/>
     <w:link w:val="Footer"/>
     <w:uiPriority w:val="99"/>
     <w:rsid w:val="00D84104"/>
     <w:rPr>
-      <w:rFonts w:ascii="Times New Roman" w:hAnsi="Times New Roman" w:eastAsia="Times New Roman" w:cs="Times New Roman"/>
+      <w:rFonts w:ascii="Times New Roman" w:eastAsia="Times New Roman" w:hAnsi="Times New Roman" w:cs="Times New Roman"/>
       <w:kern w:val="0"/>
       <w:sz w:val="18"/>
       <w:szCs w:val="18"/>
@@ -6561,28 +6905,28 @@
       <w:color w:val="808080"/>
     </w:rPr>
   </w:style>
-  <w:style w:type="character" w:styleId="Heading1Char" w:customStyle="1">
+  <w:style w:type="character" w:customStyle="1" w:styleId="Heading1Char">
     <w:name w:val="Heading 1 Char"/>
     <w:basedOn w:val="DefaultParagraphFont"/>
     <w:link w:val="Heading1"/>
     <w:uiPriority w:val="9"/>
     <w:rsid w:val="472E5764"/>
     <w:rPr>
-      <w:rFonts w:ascii="Times New Roman" w:hAnsi="Times New Roman" w:eastAsia="Times New Roman" w:cs="Times New Roman"/>
+      <w:rFonts w:ascii="Times New Roman" w:eastAsia="Times New Roman" w:hAnsi="Times New Roman" w:cs="Times New Roman"/>
       <w:color w:val="2F5496" w:themeColor="accent1" w:themeShade="BF"/>
       <w:sz w:val="36"/>
       <w:szCs w:val="36"/>
       <w:lang w:eastAsia="en-US"/>
     </w:rPr>
   </w:style>
-  <w:style w:type="character" w:styleId="Heading2Char" w:customStyle="1">
+  <w:style w:type="character" w:customStyle="1" w:styleId="Heading2Char">
     <w:name w:val="Heading 2 Char"/>
     <w:basedOn w:val="DefaultParagraphFont"/>
     <w:link w:val="Heading2"/>
     <w:uiPriority w:val="9"/>
     <w:rsid w:val="472E5764"/>
     <w:rPr>
-      <w:rFonts w:ascii="Times New Roman" w:hAnsi="Times New Roman" w:eastAsia="Times New Roman" w:cs="Times New Roman"/>
+      <w:rFonts w:ascii="Times New Roman" w:eastAsia="Times New Roman" w:hAnsi="Times New Roman" w:cs="Times New Roman"/>
       <w:color w:val="2F5496" w:themeColor="accent1" w:themeShade="BF"/>
       <w:sz w:val="32"/>
       <w:szCs w:val="32"/>

</xml_diff>